<commit_message>
Es ist natürlich Sprint 2 und nicht 1...
</commit_message>
<xml_diff>
--- a/MS2/user_stories.docx
+++ b/MS2/user_stories.docx
@@ -63,7 +63,7 @@
         <w:tblInd w:type="dxa" w:w="-108"/>
       </w:tblPr>
       <w:tblGrid>
-        <w:gridCol w:w="6965"/>
+        <w:gridCol w:w="6964"/>
         <w:gridCol w:w="2670"/>
       </w:tblGrid>
       <w:tr>
@@ -72,7 +72,7 @@
         </w:trPr>
         <w:tc>
           <w:tcPr>
-            <w:tcW w:type="dxa" w:w="6965"/>
+            <w:tcW w:type="dxa" w:w="6964"/>
             <w:tcBorders>
               <w:top w:color="000001" w:space="0" w:sz="2" w:val="single"/>
               <w:left w:color="000001" w:space="0" w:sz="2" w:val="single"/>
@@ -138,7 +138,7 @@
         </w:trPr>
         <w:tc>
           <w:tcPr>
-            <w:tcW w:type="dxa" w:w="6965"/>
+            <w:tcW w:type="dxa" w:w="6964"/>
             <w:tcBorders>
               <w:left w:color="000001" w:space="0" w:sz="2" w:val="single"/>
               <w:bottom w:color="000001" w:space="0" w:sz="2" w:val="single"/>
@@ -195,7 +195,7 @@
         </w:trPr>
         <w:tc>
           <w:tcPr>
-            <w:tcW w:type="dxa" w:w="6965"/>
+            <w:tcW w:type="dxa" w:w="6964"/>
             <w:tcBorders>
               <w:left w:color="000001" w:space="0" w:sz="2" w:val="single"/>
               <w:bottom w:color="000001" w:space="0" w:sz="2" w:val="single"/>
@@ -252,7 +252,7 @@
         </w:trPr>
         <w:tc>
           <w:tcPr>
-            <w:tcW w:type="dxa" w:w="6965"/>
+            <w:tcW w:type="dxa" w:w="6964"/>
             <w:tcBorders>
               <w:left w:color="000001" w:space="0" w:sz="2" w:val="single"/>
               <w:bottom w:color="000001" w:space="0" w:sz="2" w:val="single"/>
@@ -309,7 +309,7 @@
         </w:trPr>
         <w:tc>
           <w:tcPr>
-            <w:tcW w:type="dxa" w:w="6965"/>
+            <w:tcW w:type="dxa" w:w="6964"/>
             <w:tcBorders>
               <w:left w:color="000001" w:space="0" w:sz="2" w:val="single"/>
               <w:bottom w:color="000001" w:space="0" w:sz="2" w:val="single"/>
@@ -366,7 +366,7 @@
         </w:trPr>
         <w:tc>
           <w:tcPr>
-            <w:tcW w:type="dxa" w:w="6965"/>
+            <w:tcW w:type="dxa" w:w="6964"/>
             <w:tcBorders>
               <w:left w:color="000001" w:space="0" w:sz="2" w:val="single"/>
               <w:bottom w:color="000001" w:space="0" w:sz="2" w:val="single"/>
@@ -423,7 +423,7 @@
         </w:trPr>
         <w:tc>
           <w:tcPr>
-            <w:tcW w:type="dxa" w:w="6965"/>
+            <w:tcW w:type="dxa" w:w="6964"/>
             <w:tcBorders>
               <w:left w:color="000001" w:space="0" w:sz="2" w:val="single"/>
               <w:bottom w:color="000001" w:space="0" w:sz="2" w:val="single"/>
@@ -480,7 +480,7 @@
         </w:trPr>
         <w:tc>
           <w:tcPr>
-            <w:tcW w:type="dxa" w:w="6965"/>
+            <w:tcW w:type="dxa" w:w="6964"/>
             <w:tcBorders>
               <w:left w:color="000001" w:space="0" w:sz="2" w:val="single"/>
               <w:bottom w:color="000001" w:space="0" w:sz="2" w:val="single"/>
@@ -537,7 +537,7 @@
         </w:trPr>
         <w:tc>
           <w:tcPr>
-            <w:tcW w:type="dxa" w:w="6965"/>
+            <w:tcW w:type="dxa" w:w="6964"/>
             <w:tcBorders>
               <w:left w:color="000001" w:space="0" w:sz="2" w:val="single"/>
               <w:bottom w:color="000001" w:space="0" w:sz="2" w:val="single"/>
@@ -594,7 +594,7 @@
         </w:trPr>
         <w:tc>
           <w:tcPr>
-            <w:tcW w:type="dxa" w:w="6965"/>
+            <w:tcW w:type="dxa" w:w="6964"/>
             <w:tcBorders>
               <w:left w:color="000001" w:space="0" w:sz="2" w:val="single"/>
               <w:bottom w:color="000001" w:space="0" w:sz="2" w:val="single"/>
@@ -651,7 +651,7 @@
         </w:trPr>
         <w:tc>
           <w:tcPr>
-            <w:tcW w:type="dxa" w:w="6965"/>
+            <w:tcW w:type="dxa" w:w="6964"/>
             <w:tcBorders>
               <w:left w:color="000001" w:space="0" w:sz="2" w:val="single"/>
               <w:bottom w:color="000001" w:space="0" w:sz="2" w:val="single"/>
@@ -708,7 +708,7 @@
         </w:trPr>
         <w:tc>
           <w:tcPr>
-            <w:tcW w:type="dxa" w:w="6965"/>
+            <w:tcW w:type="dxa" w:w="6964"/>
             <w:tcBorders>
               <w:left w:color="000001" w:space="0" w:sz="2" w:val="single"/>
               <w:bottom w:color="000001" w:space="0" w:sz="2" w:val="single"/>
@@ -765,7 +765,7 @@
         </w:trPr>
         <w:tc>
           <w:tcPr>
-            <w:tcW w:type="dxa" w:w="6965"/>
+            <w:tcW w:type="dxa" w:w="6964"/>
             <w:tcBorders>
               <w:left w:color="000001" w:space="0" w:sz="2" w:val="single"/>
               <w:bottom w:color="000001" w:space="0" w:sz="2" w:val="single"/>
@@ -822,7 +822,7 @@
         </w:trPr>
         <w:tc>
           <w:tcPr>
-            <w:tcW w:type="dxa" w:w="6965"/>
+            <w:tcW w:type="dxa" w:w="6964"/>
             <w:tcBorders>
               <w:left w:color="000001" w:space="0" w:sz="2" w:val="single"/>
               <w:bottom w:color="000001" w:space="0" w:sz="2" w:val="single"/>
@@ -879,7 +879,7 @@
         </w:trPr>
         <w:tc>
           <w:tcPr>
-            <w:tcW w:type="dxa" w:w="6965"/>
+            <w:tcW w:type="dxa" w:w="6964"/>
             <w:tcBorders>
               <w:left w:color="000001" w:space="0" w:sz="2" w:val="single"/>
               <w:bottom w:color="000001" w:space="0" w:sz="2" w:val="single"/>
@@ -936,7 +936,7 @@
         </w:trPr>
         <w:tc>
           <w:tcPr>
-            <w:tcW w:type="dxa" w:w="6965"/>
+            <w:tcW w:type="dxa" w:w="6964"/>
             <w:tcBorders>
               <w:left w:color="000001" w:space="0" w:sz="2" w:val="single"/>
               <w:bottom w:color="000001" w:space="0" w:sz="2" w:val="single"/>
@@ -993,7 +993,7 @@
         </w:trPr>
         <w:tc>
           <w:tcPr>
-            <w:tcW w:type="dxa" w:w="6965"/>
+            <w:tcW w:type="dxa" w:w="6964"/>
             <w:tcBorders>
               <w:left w:color="000001" w:space="0" w:sz="2" w:val="single"/>
               <w:bottom w:color="000001" w:space="0" w:sz="2" w:val="single"/>
@@ -1050,7 +1050,7 @@
         </w:trPr>
         <w:tc>
           <w:tcPr>
-            <w:tcW w:type="dxa" w:w="6965"/>
+            <w:tcW w:type="dxa" w:w="6964"/>
             <w:tcBorders>
               <w:left w:color="000001" w:space="0" w:sz="2" w:val="single"/>
               <w:bottom w:color="000001" w:space="0" w:sz="2" w:val="single"/>
@@ -1172,7 +1172,7 @@
       </w:pPr>
       <w:r>
         <w:rPr/>
-        <w:t>Für Sprint 1 haben wir uns folgende Aufgaben vorgenommen:</w:t>
+        <w:t>Für Sprint 2 haben wir uns folgende Aufgaben vorgenommen:</w:t>
       </w:r>
     </w:p>
     <w:p>
@@ -1202,7 +1202,7 @@
         <w:tblInd w:type="dxa" w:w="-108"/>
       </w:tblPr>
       <w:tblGrid>
-        <w:gridCol w:w="6965"/>
+        <w:gridCol w:w="6964"/>
         <w:gridCol w:w="2673"/>
       </w:tblGrid>
       <w:tr>
@@ -1211,7 +1211,7 @@
         </w:trPr>
         <w:tc>
           <w:tcPr>
-            <w:tcW w:type="dxa" w:w="6965"/>
+            <w:tcW w:type="dxa" w:w="6964"/>
             <w:tcBorders>
               <w:top w:color="000001" w:space="0" w:sz="2" w:val="single"/>
               <w:left w:color="000001" w:space="0" w:sz="2" w:val="single"/>
@@ -1277,7 +1277,7 @@
         </w:trPr>
         <w:tc>
           <w:tcPr>
-            <w:tcW w:type="dxa" w:w="6965"/>
+            <w:tcW w:type="dxa" w:w="6964"/>
             <w:tcBorders>
               <w:left w:color="000001" w:space="0" w:sz="2" w:val="single"/>
               <w:bottom w:color="000001" w:space="0" w:sz="2" w:val="single"/>
@@ -1334,7 +1334,7 @@
         </w:trPr>
         <w:tc>
           <w:tcPr>
-            <w:tcW w:type="dxa" w:w="6965"/>
+            <w:tcW w:type="dxa" w:w="6964"/>
             <w:tcBorders>
               <w:left w:color="000001" w:space="0" w:sz="2" w:val="single"/>
               <w:bottom w:color="000001" w:space="0" w:sz="2" w:val="single"/>
@@ -1391,7 +1391,7 @@
         </w:trPr>
         <w:tc>
           <w:tcPr>
-            <w:tcW w:type="dxa" w:w="6965"/>
+            <w:tcW w:type="dxa" w:w="6964"/>
             <w:tcBorders>
               <w:left w:color="000001" w:space="0" w:sz="2" w:val="single"/>
               <w:bottom w:color="000001" w:space="0" w:sz="2" w:val="single"/>
@@ -1448,7 +1448,7 @@
         </w:trPr>
         <w:tc>
           <w:tcPr>
-            <w:tcW w:type="dxa" w:w="6965"/>
+            <w:tcW w:type="dxa" w:w="6964"/>
             <w:tcBorders>
               <w:left w:color="000001" w:space="0" w:sz="2" w:val="single"/>
               <w:bottom w:color="000001" w:space="0" w:sz="2" w:val="single"/>
@@ -1505,7 +1505,7 @@
         </w:trPr>
         <w:tc>
           <w:tcPr>
-            <w:tcW w:type="dxa" w:w="6965"/>
+            <w:tcW w:type="dxa" w:w="6964"/>
             <w:tcBorders>
               <w:left w:color="000001" w:space="0" w:sz="2" w:val="single"/>
               <w:bottom w:color="000001" w:space="0" w:sz="2" w:val="single"/>
@@ -1562,7 +1562,7 @@
         </w:trPr>
         <w:tc>
           <w:tcPr>
-            <w:tcW w:type="dxa" w:w="6965"/>
+            <w:tcW w:type="dxa" w:w="6964"/>
             <w:tcBorders>
               <w:left w:color="000001" w:space="0" w:sz="2" w:val="single"/>
               <w:bottom w:color="000001" w:space="0" w:sz="2" w:val="single"/>
@@ -1619,7 +1619,7 @@
         </w:trPr>
         <w:tc>
           <w:tcPr>
-            <w:tcW w:type="dxa" w:w="6965"/>
+            <w:tcW w:type="dxa" w:w="6964"/>
             <w:tcBorders>
               <w:left w:color="000001" w:space="0" w:sz="2" w:val="single"/>
               <w:bottom w:color="000001" w:space="0" w:sz="2" w:val="single"/>
@@ -1676,7 +1676,7 @@
         </w:trPr>
         <w:tc>
           <w:tcPr>
-            <w:tcW w:type="dxa" w:w="6965"/>
+            <w:tcW w:type="dxa" w:w="6964"/>
             <w:tcBorders>
               <w:left w:color="000001" w:space="0" w:sz="2" w:val="single"/>
               <w:bottom w:color="000001" w:space="0" w:sz="2" w:val="single"/>
@@ -1768,7 +1768,7 @@
         <w:tab w:leader="none" w:pos="709" w:val="left"/>
       </w:tabs>
       <w:suppressAutoHyphens w:val="true"/>
-      <w:overflowPunct w:val="false"/>
+      <w:overflowPunct w:val="true"/>
     </w:pPr>
     <w:rPr>
       <w:rFonts w:ascii="Times New Roman" w:cs="DejaVu Sans" w:eastAsia="DejaVu Sans" w:hAnsi="Times New Roman"/>

</xml_diff>

<commit_message>
Einbettung der Aufgaben pro User Story mit zugeteiltem Bearbeiter(vorläufig)
</commit_message>
<xml_diff>
--- a/MS2/user_stories.docx
+++ b/MS2/user_stories.docx
@@ -63,7 +63,7 @@
         <w:tblInd w:type="dxa" w:w="-108"/>
       </w:tblPr>
       <w:tblGrid>
-        <w:gridCol w:w="6964"/>
+        <w:gridCol w:w="6963"/>
         <w:gridCol w:w="2670"/>
       </w:tblGrid>
       <w:tr>
@@ -72,7 +72,7 @@
         </w:trPr>
         <w:tc>
           <w:tcPr>
-            <w:tcW w:type="dxa" w:w="6964"/>
+            <w:tcW w:type="dxa" w:w="6963"/>
             <w:tcBorders>
               <w:top w:color="000001" w:space="0" w:sz="2" w:val="single"/>
               <w:left w:color="000001" w:space="0" w:sz="2" w:val="single"/>
@@ -138,7 +138,7 @@
         </w:trPr>
         <w:tc>
           <w:tcPr>
-            <w:tcW w:type="dxa" w:w="6964"/>
+            <w:tcW w:type="dxa" w:w="6963"/>
             <w:tcBorders>
               <w:left w:color="000001" w:space="0" w:sz="2" w:val="single"/>
               <w:bottom w:color="000001" w:space="0" w:sz="2" w:val="single"/>
@@ -195,7 +195,7 @@
         </w:trPr>
         <w:tc>
           <w:tcPr>
-            <w:tcW w:type="dxa" w:w="6964"/>
+            <w:tcW w:type="dxa" w:w="6963"/>
             <w:tcBorders>
               <w:left w:color="000001" w:space="0" w:sz="2" w:val="single"/>
               <w:bottom w:color="000001" w:space="0" w:sz="2" w:val="single"/>
@@ -252,7 +252,7 @@
         </w:trPr>
         <w:tc>
           <w:tcPr>
-            <w:tcW w:type="dxa" w:w="6964"/>
+            <w:tcW w:type="dxa" w:w="6963"/>
             <w:tcBorders>
               <w:left w:color="000001" w:space="0" w:sz="2" w:val="single"/>
               <w:bottom w:color="000001" w:space="0" w:sz="2" w:val="single"/>
@@ -309,7 +309,7 @@
         </w:trPr>
         <w:tc>
           <w:tcPr>
-            <w:tcW w:type="dxa" w:w="6964"/>
+            <w:tcW w:type="dxa" w:w="6963"/>
             <w:tcBorders>
               <w:left w:color="000001" w:space="0" w:sz="2" w:val="single"/>
               <w:bottom w:color="000001" w:space="0" w:sz="2" w:val="single"/>
@@ -366,7 +366,7 @@
         </w:trPr>
         <w:tc>
           <w:tcPr>
-            <w:tcW w:type="dxa" w:w="6964"/>
+            <w:tcW w:type="dxa" w:w="6963"/>
             <w:tcBorders>
               <w:left w:color="000001" w:space="0" w:sz="2" w:val="single"/>
               <w:bottom w:color="000001" w:space="0" w:sz="2" w:val="single"/>
@@ -423,7 +423,7 @@
         </w:trPr>
         <w:tc>
           <w:tcPr>
-            <w:tcW w:type="dxa" w:w="6964"/>
+            <w:tcW w:type="dxa" w:w="6963"/>
             <w:tcBorders>
               <w:left w:color="000001" w:space="0" w:sz="2" w:val="single"/>
               <w:bottom w:color="000001" w:space="0" w:sz="2" w:val="single"/>
@@ -480,7 +480,7 @@
         </w:trPr>
         <w:tc>
           <w:tcPr>
-            <w:tcW w:type="dxa" w:w="6964"/>
+            <w:tcW w:type="dxa" w:w="6963"/>
             <w:tcBorders>
               <w:left w:color="000001" w:space="0" w:sz="2" w:val="single"/>
               <w:bottom w:color="000001" w:space="0" w:sz="2" w:val="single"/>
@@ -537,7 +537,7 @@
         </w:trPr>
         <w:tc>
           <w:tcPr>
-            <w:tcW w:type="dxa" w:w="6964"/>
+            <w:tcW w:type="dxa" w:w="6963"/>
             <w:tcBorders>
               <w:left w:color="000001" w:space="0" w:sz="2" w:val="single"/>
               <w:bottom w:color="000001" w:space="0" w:sz="2" w:val="single"/>
@@ -594,7 +594,7 @@
         </w:trPr>
         <w:tc>
           <w:tcPr>
-            <w:tcW w:type="dxa" w:w="6964"/>
+            <w:tcW w:type="dxa" w:w="6963"/>
             <w:tcBorders>
               <w:left w:color="000001" w:space="0" w:sz="2" w:val="single"/>
               <w:bottom w:color="000001" w:space="0" w:sz="2" w:val="single"/>
@@ -651,7 +651,7 @@
         </w:trPr>
         <w:tc>
           <w:tcPr>
-            <w:tcW w:type="dxa" w:w="6964"/>
+            <w:tcW w:type="dxa" w:w="6963"/>
             <w:tcBorders>
               <w:left w:color="000001" w:space="0" w:sz="2" w:val="single"/>
               <w:bottom w:color="000001" w:space="0" w:sz="2" w:val="single"/>
@@ -708,7 +708,7 @@
         </w:trPr>
         <w:tc>
           <w:tcPr>
-            <w:tcW w:type="dxa" w:w="6964"/>
+            <w:tcW w:type="dxa" w:w="6963"/>
             <w:tcBorders>
               <w:left w:color="000001" w:space="0" w:sz="2" w:val="single"/>
               <w:bottom w:color="000001" w:space="0" w:sz="2" w:val="single"/>
@@ -765,7 +765,7 @@
         </w:trPr>
         <w:tc>
           <w:tcPr>
-            <w:tcW w:type="dxa" w:w="6964"/>
+            <w:tcW w:type="dxa" w:w="6963"/>
             <w:tcBorders>
               <w:left w:color="000001" w:space="0" w:sz="2" w:val="single"/>
               <w:bottom w:color="000001" w:space="0" w:sz="2" w:val="single"/>
@@ -822,7 +822,7 @@
         </w:trPr>
         <w:tc>
           <w:tcPr>
-            <w:tcW w:type="dxa" w:w="6964"/>
+            <w:tcW w:type="dxa" w:w="6963"/>
             <w:tcBorders>
               <w:left w:color="000001" w:space="0" w:sz="2" w:val="single"/>
               <w:bottom w:color="000001" w:space="0" w:sz="2" w:val="single"/>
@@ -879,7 +879,7 @@
         </w:trPr>
         <w:tc>
           <w:tcPr>
-            <w:tcW w:type="dxa" w:w="6964"/>
+            <w:tcW w:type="dxa" w:w="6963"/>
             <w:tcBorders>
               <w:left w:color="000001" w:space="0" w:sz="2" w:val="single"/>
               <w:bottom w:color="000001" w:space="0" w:sz="2" w:val="single"/>
@@ -936,7 +936,7 @@
         </w:trPr>
         <w:tc>
           <w:tcPr>
-            <w:tcW w:type="dxa" w:w="6964"/>
+            <w:tcW w:type="dxa" w:w="6963"/>
             <w:tcBorders>
               <w:left w:color="000001" w:space="0" w:sz="2" w:val="single"/>
               <w:bottom w:color="000001" w:space="0" w:sz="2" w:val="single"/>
@@ -993,7 +993,7 @@
         </w:trPr>
         <w:tc>
           <w:tcPr>
-            <w:tcW w:type="dxa" w:w="6964"/>
+            <w:tcW w:type="dxa" w:w="6963"/>
             <w:tcBorders>
               <w:left w:color="000001" w:space="0" w:sz="2" w:val="single"/>
               <w:bottom w:color="000001" w:space="0" w:sz="2" w:val="single"/>
@@ -1050,7 +1050,7 @@
         </w:trPr>
         <w:tc>
           <w:tcPr>
-            <w:tcW w:type="dxa" w:w="6964"/>
+            <w:tcW w:type="dxa" w:w="6963"/>
             <w:tcBorders>
               <w:left w:color="000001" w:space="0" w:sz="2" w:val="single"/>
               <w:bottom w:color="000001" w:space="0" w:sz="2" w:val="single"/>
@@ -1202,8 +1202,8 @@
         <w:tblInd w:type="dxa" w:w="-108"/>
       </w:tblPr>
       <w:tblGrid>
-        <w:gridCol w:w="6964"/>
-        <w:gridCol w:w="2673"/>
+        <w:gridCol w:w="6963"/>
+        <w:gridCol w:w="2672"/>
       </w:tblGrid>
       <w:tr>
         <w:trPr>
@@ -1211,7 +1211,7 @@
         </w:trPr>
         <w:tc>
           <w:tcPr>
-            <w:tcW w:type="dxa" w:w="6964"/>
+            <w:tcW w:type="dxa" w:w="6963"/>
             <w:tcBorders>
               <w:top w:color="000001" w:space="0" w:sz="2" w:val="single"/>
               <w:left w:color="000001" w:space="0" w:sz="2" w:val="single"/>
@@ -1241,7 +1241,7 @@
         </w:tc>
         <w:tc>
           <w:tcPr>
-            <w:tcW w:type="dxa" w:w="2673"/>
+            <w:tcW w:type="dxa" w:w="2672"/>
             <w:tcBorders>
               <w:top w:color="000001" w:space="0" w:sz="2" w:val="single"/>
               <w:left w:color="000001" w:space="0" w:sz="2" w:val="single"/>
@@ -1277,7 +1277,7 @@
         </w:trPr>
         <w:tc>
           <w:tcPr>
-            <w:tcW w:type="dxa" w:w="6964"/>
+            <w:tcW w:type="dxa" w:w="6963"/>
             <w:tcBorders>
               <w:left w:color="000001" w:space="0" w:sz="2" w:val="single"/>
               <w:bottom w:color="000001" w:space="0" w:sz="2" w:val="single"/>
@@ -1302,7 +1302,7 @@
         </w:tc>
         <w:tc>
           <w:tcPr>
-            <w:tcW w:type="dxa" w:w="2673"/>
+            <w:tcW w:type="dxa" w:w="2672"/>
             <w:tcBorders>
               <w:left w:color="000001" w:space="0" w:sz="2" w:val="single"/>
               <w:bottom w:color="000001" w:space="0" w:sz="2" w:val="single"/>
@@ -1334,7 +1334,7 @@
         </w:trPr>
         <w:tc>
           <w:tcPr>
-            <w:tcW w:type="dxa" w:w="6964"/>
+            <w:tcW w:type="dxa" w:w="6963"/>
             <w:tcBorders>
               <w:left w:color="000001" w:space="0" w:sz="2" w:val="single"/>
               <w:bottom w:color="000001" w:space="0" w:sz="2" w:val="single"/>
@@ -1359,7 +1359,7 @@
         </w:tc>
         <w:tc>
           <w:tcPr>
-            <w:tcW w:type="dxa" w:w="2673"/>
+            <w:tcW w:type="dxa" w:w="2672"/>
             <w:tcBorders>
               <w:left w:color="000001" w:space="0" w:sz="2" w:val="single"/>
               <w:bottom w:color="000001" w:space="0" w:sz="2" w:val="single"/>
@@ -1391,7 +1391,7 @@
         </w:trPr>
         <w:tc>
           <w:tcPr>
-            <w:tcW w:type="dxa" w:w="6964"/>
+            <w:tcW w:type="dxa" w:w="6963"/>
             <w:tcBorders>
               <w:left w:color="000001" w:space="0" w:sz="2" w:val="single"/>
               <w:bottom w:color="000001" w:space="0" w:sz="2" w:val="single"/>
@@ -1416,7 +1416,7 @@
         </w:tc>
         <w:tc>
           <w:tcPr>
-            <w:tcW w:type="dxa" w:w="2673"/>
+            <w:tcW w:type="dxa" w:w="2672"/>
             <w:tcBorders>
               <w:left w:color="000001" w:space="0" w:sz="2" w:val="single"/>
               <w:bottom w:color="000001" w:space="0" w:sz="2" w:val="single"/>
@@ -1448,7 +1448,7 @@
         </w:trPr>
         <w:tc>
           <w:tcPr>
-            <w:tcW w:type="dxa" w:w="6964"/>
+            <w:tcW w:type="dxa" w:w="6963"/>
             <w:tcBorders>
               <w:left w:color="000001" w:space="0" w:sz="2" w:val="single"/>
               <w:bottom w:color="000001" w:space="0" w:sz="2" w:val="single"/>
@@ -1473,7 +1473,7 @@
         </w:tc>
         <w:tc>
           <w:tcPr>
-            <w:tcW w:type="dxa" w:w="2673"/>
+            <w:tcW w:type="dxa" w:w="2672"/>
             <w:tcBorders>
               <w:left w:color="000001" w:space="0" w:sz="2" w:val="single"/>
               <w:bottom w:color="000001" w:space="0" w:sz="2" w:val="single"/>
@@ -1505,7 +1505,7 @@
         </w:trPr>
         <w:tc>
           <w:tcPr>
-            <w:tcW w:type="dxa" w:w="6964"/>
+            <w:tcW w:type="dxa" w:w="6963"/>
             <w:tcBorders>
               <w:left w:color="000001" w:space="0" w:sz="2" w:val="single"/>
               <w:bottom w:color="000001" w:space="0" w:sz="2" w:val="single"/>
@@ -1530,7 +1530,7 @@
         </w:tc>
         <w:tc>
           <w:tcPr>
-            <w:tcW w:type="dxa" w:w="2673"/>
+            <w:tcW w:type="dxa" w:w="2672"/>
             <w:tcBorders>
               <w:left w:color="000001" w:space="0" w:sz="2" w:val="single"/>
               <w:bottom w:color="000001" w:space="0" w:sz="2" w:val="single"/>
@@ -1562,7 +1562,7 @@
         </w:trPr>
         <w:tc>
           <w:tcPr>
-            <w:tcW w:type="dxa" w:w="6964"/>
+            <w:tcW w:type="dxa" w:w="6963"/>
             <w:tcBorders>
               <w:left w:color="000001" w:space="0" w:sz="2" w:val="single"/>
               <w:bottom w:color="000001" w:space="0" w:sz="2" w:val="single"/>
@@ -1587,7 +1587,7 @@
         </w:tc>
         <w:tc>
           <w:tcPr>
-            <w:tcW w:type="dxa" w:w="2673"/>
+            <w:tcW w:type="dxa" w:w="2672"/>
             <w:tcBorders>
               <w:left w:color="000001" w:space="0" w:sz="2" w:val="single"/>
               <w:bottom w:color="000001" w:space="0" w:sz="2" w:val="single"/>
@@ -1619,7 +1619,7 @@
         </w:trPr>
         <w:tc>
           <w:tcPr>
-            <w:tcW w:type="dxa" w:w="6964"/>
+            <w:tcW w:type="dxa" w:w="6963"/>
             <w:tcBorders>
               <w:left w:color="000001" w:space="0" w:sz="2" w:val="single"/>
               <w:bottom w:color="000001" w:space="0" w:sz="2" w:val="single"/>
@@ -1644,7 +1644,7 @@
         </w:tc>
         <w:tc>
           <w:tcPr>
-            <w:tcW w:type="dxa" w:w="2673"/>
+            <w:tcW w:type="dxa" w:w="2672"/>
             <w:tcBorders>
               <w:left w:color="000001" w:space="0" w:sz="2" w:val="single"/>
               <w:bottom w:color="000001" w:space="0" w:sz="2" w:val="single"/>
@@ -1676,7 +1676,7 @@
         </w:trPr>
         <w:tc>
           <w:tcPr>
-            <w:tcW w:type="dxa" w:w="6964"/>
+            <w:tcW w:type="dxa" w:w="6963"/>
             <w:tcBorders>
               <w:left w:color="000001" w:space="0" w:sz="2" w:val="single"/>
               <w:bottom w:color="000001" w:space="0" w:sz="2" w:val="single"/>
@@ -1701,7 +1701,7 @@
         </w:tc>
         <w:tc>
           <w:tcPr>
-            <w:tcW w:type="dxa" w:w="2673"/>
+            <w:tcW w:type="dxa" w:w="2672"/>
             <w:tcBorders>
               <w:left w:color="000001" w:space="0" w:sz="2" w:val="single"/>
               <w:bottom w:color="000001" w:space="0" w:sz="2" w:val="single"/>
@@ -1742,6 +1742,1592 @@
       </w:pPr>
       <w:r>
         <w:rPr/>
+      </w:r>
+    </w:p>
+    <w:p>
+      <w:pPr>
+        <w:pStyle w:val="style0"/>
+      </w:pPr>
+      <w:r>
+        <w:rPr/>
+        <w:t>Folgend ist die Aufgabeneinteilung mit zugewiesenen Bearbeitern.</w:t>
+      </w:r>
+    </w:p>
+    <w:p>
+      <w:pPr>
+        <w:pStyle w:val="style0"/>
+      </w:pPr>
+      <w:r>
+        <w:rPr/>
+      </w:r>
+    </w:p>
+    <w:p>
+      <w:pPr>
+        <w:pStyle w:val="style0"/>
+      </w:pPr>
+      <w:r>
+        <w:rPr/>
+      </w:r>
+    </w:p>
+    <w:tbl>
+      <w:tblPr>
+        <w:jc w:val="left"/>
+        <w:tblBorders>
+          <w:top w:color="000001" w:space="0" w:sz="2" w:val="single"/>
+          <w:left w:color="000001" w:space="0" w:sz="2" w:val="single"/>
+          <w:bottom w:color="000001" w:space="0" w:sz="2" w:val="single"/>
+        </w:tblBorders>
+        <w:tblInd w:type="dxa" w:w="-108"/>
+      </w:tblPr>
+      <w:tblGrid>
+        <w:gridCol w:w="6963"/>
+        <w:gridCol w:w="2674"/>
+      </w:tblGrid>
+      <w:tr>
+        <w:trPr>
+          <w:cantSplit w:val="false"/>
+        </w:trPr>
+        <w:tc>
+          <w:tcPr>
+            <w:tcW w:type="dxa" w:w="6963"/>
+            <w:tcBorders>
+              <w:top w:color="000001" w:space="0" w:sz="2" w:val="single"/>
+              <w:left w:color="000001" w:space="0" w:sz="2" w:val="single"/>
+              <w:bottom w:color="000001" w:space="0" w:sz="2" w:val="single"/>
+            </w:tcBorders>
+            <w:shd w:fill="FFFFFF" w:val="clear"/>
+            <w:tcMar>
+              <w:top w:type="dxa" w:w="0"/>
+              <w:left w:type="dxa" w:w="108"/>
+              <w:bottom w:type="dxa" w:w="0"/>
+              <w:right w:type="dxa" w:w="108"/>
+            </w:tcMar>
+          </w:tcPr>
+          <w:p>
+            <w:pPr>
+              <w:pStyle w:val="style0"/>
+            </w:pPr>
+            <w:r>
+              <w:rPr/>
+              <w:t>Der Nutzer möchte sehen wer von A nach B fährt, um gegebenenfalls mitzufahren.</w:t>
+            </w:r>
+          </w:p>
+        </w:tc>
+        <w:tc>
+          <w:tcPr>
+            <w:tcW w:type="dxa" w:w="2674"/>
+            <w:tcBorders>
+              <w:top w:color="000001" w:space="0" w:sz="2" w:val="single"/>
+              <w:left w:color="000001" w:space="0" w:sz="2" w:val="single"/>
+              <w:bottom w:color="000001" w:space="0" w:sz="2" w:val="single"/>
+              <w:right w:color="000001" w:space="0" w:sz="2" w:val="single"/>
+            </w:tcBorders>
+            <w:shd w:fill="FFFFFF" w:val="clear"/>
+            <w:tcMar>
+              <w:top w:type="dxa" w:w="0"/>
+              <w:left w:type="dxa" w:w="108"/>
+              <w:bottom w:type="dxa" w:w="0"/>
+              <w:right w:type="dxa" w:w="108"/>
+            </w:tcMar>
+          </w:tcPr>
+          <w:p>
+            <w:pPr>
+              <w:pStyle w:val="style21"/>
+              <w:jc w:val="center"/>
+            </w:pPr>
+            <w:r>
+              <w:rPr/>
+              <w:t>1</w:t>
+            </w:r>
+          </w:p>
+        </w:tc>
+      </w:tr>
+    </w:tbl>
+    <w:p>
+      <w:pPr>
+        <w:pStyle w:val="style0"/>
+      </w:pPr>
+      <w:r>
+        <w:rPr/>
+      </w:r>
+    </w:p>
+    <w:p>
+      <w:pPr>
+        <w:pStyle w:val="style0"/>
+      </w:pPr>
+      <w:r>
+        <w:rPr/>
+        <w:t>Aufgaben:</w:t>
+      </w:r>
+    </w:p>
+    <w:p>
+      <w:pPr>
+        <w:pStyle w:val="style0"/>
+        <w:numPr>
+          <w:ilvl w:val="0"/>
+          <w:numId w:val="1"/>
+        </w:numPr>
+      </w:pPr>
+      <w:r>
+        <w:rPr/>
+        <w:t>vorhandene Taxifahrten erfassen und an die Auswahl des Nutzers angepasst anzeigen</w:t>
+      </w:r>
+    </w:p>
+    <w:p>
+      <w:pPr>
+        <w:pStyle w:val="style0"/>
+        <w:numPr>
+          <w:ilvl w:val="0"/>
+          <w:numId w:val="1"/>
+        </w:numPr>
+      </w:pPr>
+      <w:r>
+        <w:rPr/>
+        <w:t>in angezeigte Ergebnisse eintragen können</w:t>
+      </w:r>
+    </w:p>
+    <w:p>
+      <w:pPr>
+        <w:pStyle w:val="style0"/>
+        <w:numPr>
+          <w:ilvl w:val="0"/>
+          <w:numId w:val="1"/>
+        </w:numPr>
+      </w:pPr>
+      <w:r>
+        <w:rPr/>
+        <w:t>beteiligte Nutzer informieren über neueN MitfahrerIn</w:t>
+      </w:r>
+    </w:p>
+    <w:p>
+      <w:pPr>
+        <w:pStyle w:val="style0"/>
+        <w:numPr>
+          <w:ilvl w:val="0"/>
+          <w:numId w:val="1"/>
+        </w:numPr>
+      </w:pPr>
+      <w:r>
+        <w:rPr/>
+        <w:t>Testfälle implementieren</w:t>
+      </w:r>
+    </w:p>
+    <w:p>
+      <w:pPr>
+        <w:pStyle w:val="style0"/>
+      </w:pPr>
+      <w:r>
+        <w:rPr/>
+      </w:r>
+    </w:p>
+    <w:p>
+      <w:pPr>
+        <w:pStyle w:val="style0"/>
+      </w:pPr>
+      <w:r>
+        <w:rPr/>
+        <w:t>Zugeteilter Bearbeiter:</w:t>
+      </w:r>
+    </w:p>
+    <w:p>
+      <w:pPr>
+        <w:pStyle w:val="style0"/>
+      </w:pPr>
+      <w:r>
+        <w:rPr/>
+      </w:r>
+    </w:p>
+    <w:p>
+      <w:pPr>
+        <w:pStyle w:val="style0"/>
+      </w:pPr>
+      <w:r>
+        <w:rPr/>
+        <w:tab/>
+        <w:t>Maiky ?</w:t>
+      </w:r>
+    </w:p>
+    <w:p>
+      <w:pPr>
+        <w:pStyle w:val="style0"/>
+      </w:pPr>
+      <w:r>
+        <w:rPr/>
+      </w:r>
+    </w:p>
+    <w:p>
+      <w:pPr>
+        <w:pStyle w:val="style0"/>
+      </w:pPr>
+      <w:r>
+        <w:rPr/>
+      </w:r>
+    </w:p>
+    <w:tbl>
+      <w:tblPr>
+        <w:jc w:val="left"/>
+        <w:tblBorders>
+          <w:top w:color="000001" w:space="0" w:sz="2" w:val="single"/>
+          <w:left w:color="000001" w:space="0" w:sz="2" w:val="single"/>
+          <w:bottom w:color="000001" w:space="0" w:sz="2" w:val="single"/>
+        </w:tblBorders>
+        <w:tblInd w:type="dxa" w:w="-108"/>
+      </w:tblPr>
+      <w:tblGrid>
+        <w:gridCol w:w="6963"/>
+        <w:gridCol w:w="2674"/>
+      </w:tblGrid>
+      <w:tr>
+        <w:trPr>
+          <w:cantSplit w:val="false"/>
+        </w:trPr>
+        <w:tc>
+          <w:tcPr>
+            <w:tcW w:type="dxa" w:w="6963"/>
+            <w:tcBorders>
+              <w:top w:color="000001" w:space="0" w:sz="2" w:val="single"/>
+              <w:left w:color="000001" w:space="0" w:sz="2" w:val="single"/>
+              <w:bottom w:color="000001" w:space="0" w:sz="2" w:val="single"/>
+            </w:tcBorders>
+            <w:shd w:fill="FFFFFF" w:val="clear"/>
+            <w:tcMar>
+              <w:top w:type="dxa" w:w="0"/>
+              <w:left w:type="dxa" w:w="108"/>
+              <w:bottom w:type="dxa" w:w="0"/>
+              <w:right w:type="dxa" w:w="108"/>
+            </w:tcMar>
+          </w:tcPr>
+          <w:p>
+            <w:pPr>
+              <w:pStyle w:val="style0"/>
+            </w:pPr>
+            <w:r>
+              <w:rPr/>
+              <w:t>Der Nutzer möchte selbst ein Taxi bestellen um von A nach B zu kommen.</w:t>
+            </w:r>
+          </w:p>
+        </w:tc>
+        <w:tc>
+          <w:tcPr>
+            <w:tcW w:type="dxa" w:w="2674"/>
+            <w:tcBorders>
+              <w:top w:color="000001" w:space="0" w:sz="2" w:val="single"/>
+              <w:left w:color="000001" w:space="0" w:sz="2" w:val="single"/>
+              <w:bottom w:color="000001" w:space="0" w:sz="2" w:val="single"/>
+              <w:right w:color="000001" w:space="0" w:sz="2" w:val="single"/>
+            </w:tcBorders>
+            <w:shd w:fill="FFFFFF" w:val="clear"/>
+            <w:tcMar>
+              <w:top w:type="dxa" w:w="0"/>
+              <w:left w:type="dxa" w:w="108"/>
+              <w:bottom w:type="dxa" w:w="0"/>
+              <w:right w:type="dxa" w:w="108"/>
+            </w:tcMar>
+          </w:tcPr>
+          <w:p>
+            <w:pPr>
+              <w:pStyle w:val="style21"/>
+              <w:jc w:val="center"/>
+            </w:pPr>
+            <w:r>
+              <w:rPr/>
+              <w:t>8</w:t>
+            </w:r>
+          </w:p>
+        </w:tc>
+      </w:tr>
+    </w:tbl>
+    <w:p>
+      <w:pPr>
+        <w:pStyle w:val="style0"/>
+      </w:pPr>
+      <w:r>
+        <w:rPr/>
+      </w:r>
+    </w:p>
+    <w:p>
+      <w:pPr>
+        <w:pStyle w:val="style0"/>
+      </w:pPr>
+      <w:r>
+        <w:rPr/>
+        <w:t>Aufgaben:</w:t>
+      </w:r>
+    </w:p>
+    <w:p>
+      <w:pPr>
+        <w:pStyle w:val="style0"/>
+        <w:numPr>
+          <w:ilvl w:val="0"/>
+          <w:numId w:val="2"/>
+        </w:numPr>
+      </w:pPr>
+      <w:r>
+        <w:rPr/>
+        <w:t>Grundgerüst der Webseite erstellen, inklusive einer grundlegenden Datenbankstruktur</w:t>
+      </w:r>
+    </w:p>
+    <w:p>
+      <w:pPr>
+        <w:pStyle w:val="style0"/>
+        <w:numPr>
+          <w:ilvl w:val="0"/>
+          <w:numId w:val="2"/>
+        </w:numPr>
+      </w:pPr>
+      <w:r>
+        <w:rPr/>
+        <w:t>Nutzerprofil für individuelle Suche und deren Speicherung verwenden</w:t>
+      </w:r>
+    </w:p>
+    <w:p>
+      <w:pPr>
+        <w:pStyle w:val="style0"/>
+        <w:numPr>
+          <w:ilvl w:val="0"/>
+          <w:numId w:val="2"/>
+        </w:numPr>
+      </w:pPr>
+      <w:r>
+        <w:rPr/>
+        <w:t>Standorte für mögliche Taxifahrten importieren</w:t>
+      </w:r>
+    </w:p>
+    <w:p>
+      <w:pPr>
+        <w:pStyle w:val="style0"/>
+        <w:numPr>
+          <w:ilvl w:val="0"/>
+          <w:numId w:val="2"/>
+        </w:numPr>
+      </w:pPr>
+      <w:r>
+        <w:rPr/>
+        <w:t>Abhängigkeiten zwischen möglichen Standorten implementieren für geeignete Ergebnissanzeige</w:t>
+      </w:r>
+    </w:p>
+    <w:p>
+      <w:pPr>
+        <w:pStyle w:val="style0"/>
+        <w:numPr>
+          <w:ilvl w:val="0"/>
+          <w:numId w:val="2"/>
+        </w:numPr>
+      </w:pPr>
+      <w:r>
+        <w:rPr/>
+        <w:t>erstellte Taxifahrt speichern</w:t>
+      </w:r>
+    </w:p>
+    <w:p>
+      <w:pPr>
+        <w:pStyle w:val="style0"/>
+        <w:numPr>
+          <w:ilvl w:val="0"/>
+          <w:numId w:val="2"/>
+        </w:numPr>
+      </w:pPr>
+      <w:r>
+        <w:rPr/>
+        <w:t>Benachrichtigungen für die jeweilige Taxifahrt implementieren</w:t>
+      </w:r>
+    </w:p>
+    <w:p>
+      <w:pPr>
+        <w:pStyle w:val="style0"/>
+        <w:numPr>
+          <w:ilvl w:val="0"/>
+          <w:numId w:val="2"/>
+        </w:numPr>
+      </w:pPr>
+      <w:r>
+        <w:rPr/>
+        <w:t>gespeicherte Taxifahrten anzeigen</w:t>
+      </w:r>
+    </w:p>
+    <w:p>
+      <w:pPr>
+        <w:pStyle w:val="style0"/>
+        <w:numPr>
+          <w:ilvl w:val="0"/>
+          <w:numId w:val="2"/>
+        </w:numPr>
+      </w:pPr>
+      <w:r>
+        <w:rPr/>
+        <w:t>Testfälle implementieren</w:t>
+      </w:r>
+    </w:p>
+    <w:p>
+      <w:pPr>
+        <w:pStyle w:val="style0"/>
+      </w:pPr>
+      <w:r>
+        <w:rPr/>
+        <w:t>Zugeteilter Bearbeiter:</w:t>
+      </w:r>
+    </w:p>
+    <w:p>
+      <w:pPr>
+        <w:pStyle w:val="style0"/>
+      </w:pPr>
+      <w:r>
+        <w:rPr/>
+      </w:r>
+    </w:p>
+    <w:p>
+      <w:pPr>
+        <w:pStyle w:val="style0"/>
+      </w:pPr>
+      <w:r>
+        <w:rPr/>
+        <w:tab/>
+        <w:t>Maiky ?</w:t>
+      </w:r>
+    </w:p>
+    <w:p>
+      <w:pPr>
+        <w:pStyle w:val="style0"/>
+      </w:pPr>
+      <w:r>
+        <w:rPr/>
+      </w:r>
+    </w:p>
+    <w:p>
+      <w:pPr>
+        <w:pStyle w:val="style0"/>
+      </w:pPr>
+      <w:r>
+        <w:rPr/>
+      </w:r>
+    </w:p>
+    <w:tbl>
+      <w:tblPr>
+        <w:jc w:val="left"/>
+        <w:tblBorders>
+          <w:top w:color="000001" w:space="0" w:sz="2" w:val="single"/>
+          <w:left w:color="000001" w:space="0" w:sz="2" w:val="single"/>
+          <w:bottom w:color="000001" w:space="0" w:sz="2" w:val="single"/>
+        </w:tblBorders>
+        <w:tblInd w:type="dxa" w:w="-108"/>
+      </w:tblPr>
+      <w:tblGrid>
+        <w:gridCol w:w="6963"/>
+        <w:gridCol w:w="2674"/>
+      </w:tblGrid>
+      <w:tr>
+        <w:trPr>
+          <w:cantSplit w:val="false"/>
+        </w:trPr>
+        <w:tc>
+          <w:tcPr>
+            <w:tcW w:type="dxa" w:w="6963"/>
+            <w:tcBorders>
+              <w:top w:color="000001" w:space="0" w:sz="2" w:val="single"/>
+              <w:left w:color="000001" w:space="0" w:sz="2" w:val="single"/>
+              <w:bottom w:color="000001" w:space="0" w:sz="2" w:val="single"/>
+            </w:tcBorders>
+            <w:shd w:fill="FFFFFF" w:val="clear"/>
+            <w:tcMar>
+              <w:top w:type="dxa" w:w="0"/>
+              <w:left w:type="dxa" w:w="108"/>
+              <w:bottom w:type="dxa" w:w="0"/>
+              <w:right w:type="dxa" w:w="108"/>
+            </w:tcMar>
+          </w:tcPr>
+          <w:p>
+            <w:pPr>
+              <w:pStyle w:val="style0"/>
+            </w:pPr>
+            <w:r>
+              <w:rPr/>
+              <w:t>Der Nutzer möchte sich aus einer Reise austragen können, weil er die Reise nicht mehr benötigt.</w:t>
+            </w:r>
+          </w:p>
+        </w:tc>
+        <w:tc>
+          <w:tcPr>
+            <w:tcW w:type="dxa" w:w="2674"/>
+            <w:tcBorders>
+              <w:top w:color="000001" w:space="0" w:sz="2" w:val="single"/>
+              <w:left w:color="000001" w:space="0" w:sz="2" w:val="single"/>
+              <w:bottom w:color="000001" w:space="0" w:sz="2" w:val="single"/>
+              <w:right w:color="000001" w:space="0" w:sz="2" w:val="single"/>
+            </w:tcBorders>
+            <w:shd w:fill="FFFFFF" w:val="clear"/>
+            <w:tcMar>
+              <w:top w:type="dxa" w:w="0"/>
+              <w:left w:type="dxa" w:w="108"/>
+              <w:bottom w:type="dxa" w:w="0"/>
+              <w:right w:type="dxa" w:w="108"/>
+            </w:tcMar>
+          </w:tcPr>
+          <w:p>
+            <w:pPr>
+              <w:pStyle w:val="style21"/>
+              <w:jc w:val="center"/>
+            </w:pPr>
+            <w:r>
+              <w:rPr/>
+              <w:t>1</w:t>
+            </w:r>
+          </w:p>
+        </w:tc>
+      </w:tr>
+    </w:tbl>
+    <w:p>
+      <w:pPr>
+        <w:pStyle w:val="style0"/>
+      </w:pPr>
+      <w:r>
+        <w:rPr/>
+      </w:r>
+    </w:p>
+    <w:p>
+      <w:pPr>
+        <w:pStyle w:val="style0"/>
+      </w:pPr>
+      <w:r>
+        <w:rPr/>
+        <w:t>Aufgaben:</w:t>
+      </w:r>
+    </w:p>
+    <w:p>
+      <w:pPr>
+        <w:pStyle w:val="style0"/>
+        <w:numPr>
+          <w:ilvl w:val="0"/>
+          <w:numId w:val="3"/>
+        </w:numPr>
+      </w:pPr>
+      <w:r>
+        <w:rPr/>
+        <w:t>gespeicherte Taxifahrt für den ausgewählten Nutzer entfernen</w:t>
+      </w:r>
+    </w:p>
+    <w:p>
+      <w:pPr>
+        <w:pStyle w:val="style0"/>
+        <w:numPr>
+          <w:ilvl w:val="0"/>
+          <w:numId w:val="3"/>
+        </w:numPr>
+      </w:pPr>
+      <w:r>
+        <w:rPr/>
+        <w:t>Benachrichtigung an andere beteiligte Nutzer senden</w:t>
+      </w:r>
+    </w:p>
+    <w:p>
+      <w:pPr>
+        <w:pStyle w:val="style0"/>
+        <w:numPr>
+          <w:ilvl w:val="0"/>
+          <w:numId w:val="3"/>
+        </w:numPr>
+      </w:pPr>
+      <w:r>
+        <w:rPr/>
+        <w:t>eventuelle Abhängigkeiten durch Taxibestellung auf andere Nutzer umlagern</w:t>
+      </w:r>
+    </w:p>
+    <w:p>
+      <w:pPr>
+        <w:pStyle w:val="style0"/>
+        <w:numPr>
+          <w:ilvl w:val="0"/>
+          <w:numId w:val="3"/>
+        </w:numPr>
+      </w:pPr>
+      <w:r>
+        <w:rPr/>
+        <w:t>Testfälle implementieren</w:t>
+      </w:r>
+    </w:p>
+    <w:p>
+      <w:pPr>
+        <w:pStyle w:val="style0"/>
+      </w:pPr>
+      <w:r>
+        <w:rPr/>
+      </w:r>
+    </w:p>
+    <w:p>
+      <w:pPr>
+        <w:pStyle w:val="style0"/>
+      </w:pPr>
+      <w:r>
+        <w:rPr/>
+        <w:t>Zugeteilter Bearbeiter:</w:t>
+      </w:r>
+    </w:p>
+    <w:p>
+      <w:pPr>
+        <w:pStyle w:val="style0"/>
+      </w:pPr>
+      <w:r>
+        <w:rPr/>
+      </w:r>
+    </w:p>
+    <w:p>
+      <w:pPr>
+        <w:pStyle w:val="style0"/>
+      </w:pPr>
+      <w:r>
+        <w:rPr/>
+        <w:tab/>
+        <w:t>Andi ?</w:t>
+      </w:r>
+    </w:p>
+    <w:p>
+      <w:pPr>
+        <w:pStyle w:val="style0"/>
+      </w:pPr>
+      <w:r>
+        <w:rPr/>
+      </w:r>
+    </w:p>
+    <w:p>
+      <w:pPr>
+        <w:pStyle w:val="style0"/>
+      </w:pPr>
+      <w:r>
+        <w:rPr/>
+      </w:r>
+    </w:p>
+    <w:tbl>
+      <w:tblPr>
+        <w:jc w:val="left"/>
+        <w:tblBorders>
+          <w:top w:color="000001" w:space="0" w:sz="2" w:val="single"/>
+          <w:left w:color="000001" w:space="0" w:sz="2" w:val="single"/>
+          <w:bottom w:color="000001" w:space="0" w:sz="2" w:val="single"/>
+        </w:tblBorders>
+        <w:tblInd w:type="dxa" w:w="-108"/>
+      </w:tblPr>
+      <w:tblGrid>
+        <w:gridCol w:w="6963"/>
+        <w:gridCol w:w="2674"/>
+      </w:tblGrid>
+      <w:tr>
+        <w:trPr>
+          <w:cantSplit w:val="false"/>
+        </w:trPr>
+        <w:tc>
+          <w:tcPr>
+            <w:tcW w:type="dxa" w:w="6963"/>
+            <w:tcBorders>
+              <w:top w:color="000001" w:space="0" w:sz="2" w:val="single"/>
+              <w:left w:color="000001" w:space="0" w:sz="2" w:val="single"/>
+              <w:bottom w:color="000001" w:space="0" w:sz="2" w:val="single"/>
+            </w:tcBorders>
+            <w:shd w:fill="FFFFFF" w:val="clear"/>
+            <w:tcMar>
+              <w:top w:type="dxa" w:w="0"/>
+              <w:left w:type="dxa" w:w="108"/>
+              <w:bottom w:type="dxa" w:w="0"/>
+              <w:right w:type="dxa" w:w="108"/>
+            </w:tcMar>
+          </w:tcPr>
+          <w:p>
+            <w:pPr>
+              <w:pStyle w:val="style0"/>
+            </w:pPr>
+            <w:r>
+              <w:rPr/>
+              <w:t xml:space="preserve">Der Nutzer möchte, dass ein Taxi automatisiert bestellt wird (egal ob über myTaxi oder jemand anderen), damit er möglichst wenig tun muss. </w:t>
+            </w:r>
+          </w:p>
+        </w:tc>
+        <w:tc>
+          <w:tcPr>
+            <w:tcW w:type="dxa" w:w="2674"/>
+            <w:tcBorders>
+              <w:top w:color="000001" w:space="0" w:sz="2" w:val="single"/>
+              <w:left w:color="000001" w:space="0" w:sz="2" w:val="single"/>
+              <w:bottom w:color="000001" w:space="0" w:sz="2" w:val="single"/>
+              <w:right w:color="000001" w:space="0" w:sz="2" w:val="single"/>
+            </w:tcBorders>
+            <w:shd w:fill="FFFFFF" w:val="clear"/>
+            <w:tcMar>
+              <w:top w:type="dxa" w:w="0"/>
+              <w:left w:type="dxa" w:w="108"/>
+              <w:bottom w:type="dxa" w:w="0"/>
+              <w:right w:type="dxa" w:w="108"/>
+            </w:tcMar>
+          </w:tcPr>
+          <w:p>
+            <w:pPr>
+              <w:pStyle w:val="style21"/>
+              <w:jc w:val="center"/>
+            </w:pPr>
+            <w:r>
+              <w:rPr/>
+              <w:t>2(Initialkontakt mit MyTaxi)</w:t>
+            </w:r>
+          </w:p>
+        </w:tc>
+      </w:tr>
+    </w:tbl>
+    <w:p>
+      <w:pPr>
+        <w:pStyle w:val="style0"/>
+      </w:pPr>
+      <w:r>
+        <w:rPr/>
+      </w:r>
+    </w:p>
+    <w:p>
+      <w:pPr>
+        <w:pStyle w:val="style0"/>
+      </w:pPr>
+      <w:r>
+        <w:rPr/>
+        <w:t>Aufgaben:</w:t>
+      </w:r>
+    </w:p>
+    <w:p>
+      <w:pPr>
+        <w:pStyle w:val="style0"/>
+        <w:numPr>
+          <w:ilvl w:val="0"/>
+          <w:numId w:val="3"/>
+        </w:numPr>
+      </w:pPr>
+      <w:r>
+        <w:rPr/>
+        <w:t>Bedarf nach einen Firmenkonto bei Carmeq ermitteln</w:t>
+      </w:r>
+    </w:p>
+    <w:p>
+      <w:pPr>
+        <w:pStyle w:val="style0"/>
+        <w:numPr>
+          <w:ilvl w:val="0"/>
+          <w:numId w:val="3"/>
+        </w:numPr>
+      </w:pPr>
+      <w:r>
+        <w:rPr/>
+        <w:t>Kontakt zu MyTaxi aufnehmen um die Möglichkeit der Einbindung von Wolfsburg als neuen Standort zu klären</w:t>
+      </w:r>
+    </w:p>
+    <w:p>
+      <w:pPr>
+        <w:pStyle w:val="style0"/>
+        <w:numPr>
+          <w:ilvl w:val="0"/>
+          <w:numId w:val="3"/>
+        </w:numPr>
+      </w:pPr>
+      <w:r>
+        <w:rPr/>
+        <w:t>eventuelle Modalitäten bei Onlinebestellung ermitteln, sowohl per MyTaxi, als auch über andere APIs</w:t>
+      </w:r>
+    </w:p>
+    <w:p>
+      <w:pPr>
+        <w:pStyle w:val="style0"/>
+      </w:pPr>
+      <w:r>
+        <w:rPr/>
+      </w:r>
+    </w:p>
+    <w:p>
+      <w:pPr>
+        <w:pStyle w:val="style0"/>
+      </w:pPr>
+      <w:r>
+        <w:rPr/>
+        <w:t>Zugeteilter Bearbeiter:</w:t>
+      </w:r>
+    </w:p>
+    <w:p>
+      <w:pPr>
+        <w:pStyle w:val="style0"/>
+      </w:pPr>
+      <w:r>
+        <w:rPr/>
+      </w:r>
+    </w:p>
+    <w:p>
+      <w:pPr>
+        <w:pStyle w:val="style0"/>
+      </w:pPr>
+      <w:r>
+        <w:rPr/>
+        <w:tab/>
+        <w:t>Andi ?</w:t>
+      </w:r>
+    </w:p>
+    <w:p>
+      <w:pPr>
+        <w:pStyle w:val="style0"/>
+      </w:pPr>
+      <w:r>
+        <w:rPr/>
+      </w:r>
+    </w:p>
+    <w:p>
+      <w:pPr>
+        <w:pStyle w:val="style0"/>
+      </w:pPr>
+      <w:r>
+        <w:rPr/>
+      </w:r>
+    </w:p>
+    <w:tbl>
+      <w:tblPr>
+        <w:jc w:val="left"/>
+        <w:tblBorders>
+          <w:top w:color="000001" w:space="0" w:sz="2" w:val="single"/>
+          <w:left w:color="000001" w:space="0" w:sz="2" w:val="single"/>
+          <w:bottom w:color="000001" w:space="0" w:sz="2" w:val="single"/>
+        </w:tblBorders>
+        <w:tblInd w:type="dxa" w:w="-108"/>
+      </w:tblPr>
+      <w:tblGrid>
+        <w:gridCol w:w="6963"/>
+        <w:gridCol w:w="2674"/>
+      </w:tblGrid>
+      <w:tr>
+        <w:trPr>
+          <w:cantSplit w:val="false"/>
+        </w:trPr>
+        <w:tc>
+          <w:tcPr>
+            <w:tcW w:type="dxa" w:w="6963"/>
+            <w:tcBorders>
+              <w:top w:color="000001" w:space="0" w:sz="2" w:val="single"/>
+              <w:left w:color="000001" w:space="0" w:sz="2" w:val="single"/>
+              <w:bottom w:color="000001" w:space="0" w:sz="2" w:val="single"/>
+            </w:tcBorders>
+            <w:shd w:fill="FFFFFF" w:val="clear"/>
+            <w:tcMar>
+              <w:top w:type="dxa" w:w="0"/>
+              <w:left w:type="dxa" w:w="108"/>
+              <w:bottom w:type="dxa" w:w="0"/>
+              <w:right w:type="dxa" w:w="108"/>
+            </w:tcMar>
+          </w:tcPr>
+          <w:p>
+            <w:pPr>
+              <w:pStyle w:val="style0"/>
+            </w:pPr>
+            <w:r>
+              <w:rPr/>
+              <w:t xml:space="preserve">Der Nutzer möchte bezüglich der Fahrt auf dem Laufenden gehalten werden, um sicher zu gehen, dass sie so stattfindet. </w:t>
+            </w:r>
+          </w:p>
+        </w:tc>
+        <w:tc>
+          <w:tcPr>
+            <w:tcW w:type="dxa" w:w="2674"/>
+            <w:tcBorders>
+              <w:top w:color="000001" w:space="0" w:sz="2" w:val="single"/>
+              <w:left w:color="000001" w:space="0" w:sz="2" w:val="single"/>
+              <w:bottom w:color="000001" w:space="0" w:sz="2" w:val="single"/>
+              <w:right w:color="000001" w:space="0" w:sz="2" w:val="single"/>
+            </w:tcBorders>
+            <w:shd w:fill="FFFFFF" w:val="clear"/>
+            <w:tcMar>
+              <w:top w:type="dxa" w:w="0"/>
+              <w:left w:type="dxa" w:w="108"/>
+              <w:bottom w:type="dxa" w:w="0"/>
+              <w:right w:type="dxa" w:w="108"/>
+            </w:tcMar>
+          </w:tcPr>
+          <w:p>
+            <w:pPr>
+              <w:pStyle w:val="style21"/>
+              <w:jc w:val="center"/>
+            </w:pPr>
+            <w:r>
+              <w:rPr/>
+              <w:t>3</w:t>
+            </w:r>
+          </w:p>
+        </w:tc>
+      </w:tr>
+    </w:tbl>
+    <w:p>
+      <w:pPr>
+        <w:pStyle w:val="style0"/>
+      </w:pPr>
+      <w:r>
+        <w:rPr/>
+      </w:r>
+    </w:p>
+    <w:p>
+      <w:pPr>
+        <w:pStyle w:val="style0"/>
+      </w:pPr>
+      <w:r>
+        <w:rPr/>
+        <w:t>Aufgaben:</w:t>
+      </w:r>
+    </w:p>
+    <w:p>
+      <w:pPr>
+        <w:pStyle w:val="style0"/>
+        <w:numPr>
+          <w:ilvl w:val="0"/>
+          <w:numId w:val="3"/>
+        </w:numPr>
+      </w:pPr>
+      <w:r>
+        <w:rPr/>
+        <w:t>Benachrichtigungen über neue Mitfahrer implementieren</w:t>
+      </w:r>
+    </w:p>
+    <w:p>
+      <w:pPr>
+        <w:pStyle w:val="style0"/>
+        <w:numPr>
+          <w:ilvl w:val="0"/>
+          <w:numId w:val="3"/>
+        </w:numPr>
+      </w:pPr>
+      <w:r>
+        <w:rPr/>
+        <w:t>Datenbankstruktur anlegen</w:t>
+      </w:r>
+    </w:p>
+    <w:p>
+      <w:pPr>
+        <w:pStyle w:val="style0"/>
+        <w:numPr>
+          <w:ilvl w:val="0"/>
+          <w:numId w:val="3"/>
+        </w:numPr>
+      </w:pPr>
+      <w:r>
+        <w:rPr/>
+        <w:t>zu benachrichtigende Nutzer ermitteln</w:t>
+      </w:r>
+    </w:p>
+    <w:p>
+      <w:pPr>
+        <w:pStyle w:val="style0"/>
+        <w:numPr>
+          <w:ilvl w:val="0"/>
+          <w:numId w:val="3"/>
+        </w:numPr>
+      </w:pPr>
+      <w:r>
+        <w:rPr/>
+        <w:t>Benachrichtigungen über baldigen Start der Taxifahrt implementieren</w:t>
+      </w:r>
+    </w:p>
+    <w:p>
+      <w:pPr>
+        <w:pStyle w:val="style0"/>
+        <w:numPr>
+          <w:ilvl w:val="0"/>
+          <w:numId w:val="3"/>
+        </w:numPr>
+      </w:pPr>
+      <w:r>
+        <w:rPr/>
+        <w:t>Timer für automatisches Versenden implementieren</w:t>
+      </w:r>
+    </w:p>
+    <w:p>
+      <w:pPr>
+        <w:pStyle w:val="style0"/>
+        <w:numPr>
+          <w:ilvl w:val="0"/>
+          <w:numId w:val="3"/>
+        </w:numPr>
+      </w:pPr>
+      <w:r>
+        <w:rPr/>
+        <w:t>Benachrichtigungen bei Statuswechsel der Reise implementieren</w:t>
+      </w:r>
+    </w:p>
+    <w:p>
+      <w:pPr>
+        <w:pStyle w:val="style0"/>
+        <w:numPr>
+          <w:ilvl w:val="0"/>
+          <w:numId w:val="3"/>
+        </w:numPr>
+      </w:pPr>
+      <w:r>
+        <w:rPr/>
+        <w:t>Testfälle implementieren</w:t>
+      </w:r>
+    </w:p>
+    <w:p>
+      <w:pPr>
+        <w:pStyle w:val="style0"/>
+      </w:pPr>
+      <w:r>
+        <w:rPr/>
+      </w:r>
+    </w:p>
+    <w:p>
+      <w:pPr>
+        <w:pStyle w:val="style0"/>
+      </w:pPr>
+      <w:r>
+        <w:rPr/>
+        <w:t>Zugeteilter Bearbeiter:</w:t>
+      </w:r>
+    </w:p>
+    <w:p>
+      <w:pPr>
+        <w:pStyle w:val="style0"/>
+      </w:pPr>
+      <w:r>
+        <w:rPr/>
+      </w:r>
+    </w:p>
+    <w:p>
+      <w:pPr>
+        <w:pStyle w:val="style0"/>
+      </w:pPr>
+      <w:r>
+        <w:rPr/>
+        <w:tab/>
+        <w:t>Basti ?</w:t>
+      </w:r>
+    </w:p>
+    <w:p>
+      <w:pPr>
+        <w:pStyle w:val="style0"/>
+      </w:pPr>
+      <w:r>
+        <w:rPr/>
+      </w:r>
+    </w:p>
+    <w:p>
+      <w:pPr>
+        <w:pStyle w:val="style0"/>
+      </w:pPr>
+      <w:r>
+        <w:rPr/>
+      </w:r>
+    </w:p>
+    <w:tbl>
+      <w:tblPr>
+        <w:jc w:val="left"/>
+        <w:tblBorders>
+          <w:top w:color="000001" w:space="0" w:sz="2" w:val="single"/>
+          <w:left w:color="000001" w:space="0" w:sz="2" w:val="single"/>
+          <w:bottom w:color="000001" w:space="0" w:sz="2" w:val="single"/>
+        </w:tblBorders>
+        <w:tblInd w:type="dxa" w:w="-108"/>
+      </w:tblPr>
+      <w:tblGrid>
+        <w:gridCol w:w="6963"/>
+        <w:gridCol w:w="2674"/>
+      </w:tblGrid>
+      <w:tr>
+        <w:trPr>
+          <w:cantSplit w:val="false"/>
+        </w:trPr>
+        <w:tc>
+          <w:tcPr>
+            <w:tcW w:type="dxa" w:w="6963"/>
+            <w:tcBorders>
+              <w:top w:color="000001" w:space="0" w:sz="2" w:val="single"/>
+              <w:left w:color="000001" w:space="0" w:sz="2" w:val="single"/>
+              <w:bottom w:color="000001" w:space="0" w:sz="2" w:val="single"/>
+            </w:tcBorders>
+            <w:shd w:fill="FFFFFF" w:val="clear"/>
+            <w:tcMar>
+              <w:top w:type="dxa" w:w="0"/>
+              <w:left w:type="dxa" w:w="108"/>
+              <w:bottom w:type="dxa" w:w="0"/>
+              <w:right w:type="dxa" w:w="108"/>
+            </w:tcMar>
+          </w:tcPr>
+          <w:p>
+            <w:pPr>
+              <w:pStyle w:val="style0"/>
+            </w:pPr>
+            <w:r>
+              <w:rPr/>
+              <w:t xml:space="preserve">Der Nutzer will den Service nutzen, er muss sich registrieren und einloggen. </w:t>
+            </w:r>
+          </w:p>
+        </w:tc>
+        <w:tc>
+          <w:tcPr>
+            <w:tcW w:type="dxa" w:w="2674"/>
+            <w:tcBorders>
+              <w:top w:color="000001" w:space="0" w:sz="2" w:val="single"/>
+              <w:left w:color="000001" w:space="0" w:sz="2" w:val="single"/>
+              <w:bottom w:color="000001" w:space="0" w:sz="2" w:val="single"/>
+              <w:right w:color="000001" w:space="0" w:sz="2" w:val="single"/>
+            </w:tcBorders>
+            <w:shd w:fill="FFFFFF" w:val="clear"/>
+            <w:tcMar>
+              <w:top w:type="dxa" w:w="0"/>
+              <w:left w:type="dxa" w:w="108"/>
+              <w:bottom w:type="dxa" w:w="0"/>
+              <w:right w:type="dxa" w:w="108"/>
+            </w:tcMar>
+          </w:tcPr>
+          <w:p>
+            <w:pPr>
+              <w:pStyle w:val="style21"/>
+              <w:jc w:val="center"/>
+            </w:pPr>
+            <w:r>
+              <w:rPr/>
+              <w:t>3</w:t>
+            </w:r>
+          </w:p>
+        </w:tc>
+      </w:tr>
+    </w:tbl>
+    <w:p>
+      <w:pPr>
+        <w:pStyle w:val="style0"/>
+      </w:pPr>
+      <w:r>
+        <w:rPr/>
+      </w:r>
+    </w:p>
+    <w:p>
+      <w:pPr>
+        <w:pStyle w:val="style0"/>
+      </w:pPr>
+      <w:r>
+        <w:rPr/>
+        <w:t>Aufgaben:</w:t>
+      </w:r>
+    </w:p>
+    <w:p>
+      <w:pPr>
+        <w:pStyle w:val="style0"/>
+        <w:numPr>
+          <w:ilvl w:val="0"/>
+          <w:numId w:val="3"/>
+        </w:numPr>
+      </w:pPr>
+      <w:r>
+        <w:rPr/>
+        <w:t>Nutzerprofil anlegen(Datenbankstruktur)</w:t>
+      </w:r>
+    </w:p>
+    <w:p>
+      <w:pPr>
+        <w:pStyle w:val="style0"/>
+        <w:numPr>
+          <w:ilvl w:val="0"/>
+          <w:numId w:val="3"/>
+        </w:numPr>
+      </w:pPr>
+      <w:r>
+        <w:rPr/>
+        <w:t>Registrierung für vorhandenes Nutzerprofil implementieren</w:t>
+      </w:r>
+    </w:p>
+    <w:p>
+      <w:pPr>
+        <w:pStyle w:val="style0"/>
+        <w:numPr>
+          <w:ilvl w:val="0"/>
+          <w:numId w:val="3"/>
+        </w:numPr>
+      </w:pPr>
+      <w:r>
+        <w:rPr/>
+        <w:t>Login mit vorhandenen Nutzerdaten implementieren</w:t>
+      </w:r>
+    </w:p>
+    <w:p>
+      <w:pPr>
+        <w:pStyle w:val="style0"/>
+        <w:numPr>
+          <w:ilvl w:val="0"/>
+          <w:numId w:val="3"/>
+        </w:numPr>
+      </w:pPr>
+      <w:r>
+        <w:rPr/>
+        <w:t>Testfälle implementieren</w:t>
+      </w:r>
+    </w:p>
+    <w:p>
+      <w:pPr>
+        <w:pStyle w:val="style0"/>
+      </w:pPr>
+      <w:r>
+        <w:rPr/>
+      </w:r>
+    </w:p>
+    <w:p>
+      <w:pPr>
+        <w:pStyle w:val="style0"/>
+      </w:pPr>
+      <w:r>
+        <w:rPr/>
+        <w:t>Zugeteilter Bearbeiter:</w:t>
+      </w:r>
+    </w:p>
+    <w:p>
+      <w:pPr>
+        <w:pStyle w:val="style0"/>
+      </w:pPr>
+      <w:r>
+        <w:rPr/>
+      </w:r>
+    </w:p>
+    <w:p>
+      <w:pPr>
+        <w:pStyle w:val="style0"/>
+      </w:pPr>
+      <w:r>
+        <w:rPr/>
+        <w:tab/>
+        <w:t>Tu ?</w:t>
+      </w:r>
+    </w:p>
+    <w:p>
+      <w:pPr>
+        <w:pStyle w:val="style0"/>
+      </w:pPr>
+      <w:r>
+        <w:rPr/>
+      </w:r>
+    </w:p>
+    <w:p>
+      <w:pPr>
+        <w:pStyle w:val="style0"/>
+      </w:pPr>
+      <w:r>
+        <w:rPr/>
+      </w:r>
+    </w:p>
+    <w:tbl>
+      <w:tblPr>
+        <w:jc w:val="left"/>
+        <w:tblBorders>
+          <w:top w:color="000001" w:space="0" w:sz="2" w:val="single"/>
+          <w:left w:color="000001" w:space="0" w:sz="2" w:val="single"/>
+          <w:bottom w:color="000001" w:space="0" w:sz="2" w:val="single"/>
+        </w:tblBorders>
+        <w:tblInd w:type="dxa" w:w="-108"/>
+      </w:tblPr>
+      <w:tblGrid>
+        <w:gridCol w:w="6963"/>
+        <w:gridCol w:w="2674"/>
+      </w:tblGrid>
+      <w:tr>
+        <w:trPr>
+          <w:cantSplit w:val="false"/>
+        </w:trPr>
+        <w:tc>
+          <w:tcPr>
+            <w:tcW w:type="dxa" w:w="6963"/>
+            <w:tcBorders>
+              <w:top w:color="000001" w:space="0" w:sz="2" w:val="single"/>
+              <w:left w:color="000001" w:space="0" w:sz="2" w:val="single"/>
+              <w:bottom w:color="000001" w:space="0" w:sz="2" w:val="single"/>
+            </w:tcBorders>
+            <w:shd w:fill="FFFFFF" w:val="clear"/>
+            <w:tcMar>
+              <w:top w:type="dxa" w:w="0"/>
+              <w:left w:type="dxa" w:w="108"/>
+              <w:bottom w:type="dxa" w:w="0"/>
+              <w:right w:type="dxa" w:w="108"/>
+            </w:tcMar>
+          </w:tcPr>
+          <w:p>
+            <w:pPr>
+              <w:pStyle w:val="style0"/>
+            </w:pPr>
+            <w:r>
+              <w:rPr/>
+              <w:t xml:space="preserve">Der Nutzer möchte eine telefonisch gebuchte Fahrt bestätigen können, um seine Mitfahrer zu informieren. </w:t>
+            </w:r>
+          </w:p>
+        </w:tc>
+        <w:tc>
+          <w:tcPr>
+            <w:tcW w:type="dxa" w:w="2674"/>
+            <w:tcBorders>
+              <w:top w:color="000001" w:space="0" w:sz="2" w:val="single"/>
+              <w:left w:color="000001" w:space="0" w:sz="2" w:val="single"/>
+              <w:bottom w:color="000001" w:space="0" w:sz="2" w:val="single"/>
+              <w:right w:color="000001" w:space="0" w:sz="2" w:val="single"/>
+            </w:tcBorders>
+            <w:shd w:fill="FFFFFF" w:val="clear"/>
+            <w:tcMar>
+              <w:top w:type="dxa" w:w="0"/>
+              <w:left w:type="dxa" w:w="108"/>
+              <w:bottom w:type="dxa" w:w="0"/>
+              <w:right w:type="dxa" w:w="108"/>
+            </w:tcMar>
+          </w:tcPr>
+          <w:p>
+            <w:pPr>
+              <w:pStyle w:val="style21"/>
+              <w:jc w:val="center"/>
+            </w:pPr>
+            <w:r>
+              <w:rPr/>
+              <w:t>0.5</w:t>
+            </w:r>
+          </w:p>
+        </w:tc>
+      </w:tr>
+    </w:tbl>
+    <w:p>
+      <w:pPr>
+        <w:pStyle w:val="style0"/>
+      </w:pPr>
+      <w:r>
+        <w:rPr/>
+      </w:r>
+    </w:p>
+    <w:p>
+      <w:pPr>
+        <w:pStyle w:val="style0"/>
+      </w:pPr>
+      <w:r>
+        <w:rPr/>
+        <w:t>Aufgaben:</w:t>
+      </w:r>
+    </w:p>
+    <w:p>
+      <w:pPr>
+        <w:pStyle w:val="style0"/>
+        <w:numPr>
+          <w:ilvl w:val="0"/>
+          <w:numId w:val="3"/>
+        </w:numPr>
+      </w:pPr>
+      <w:r>
+        <w:rPr/>
+        <w:t>Bestätigungsmail für den Initiator der Taxifahrt implementieren</w:t>
+      </w:r>
+    </w:p>
+    <w:p>
+      <w:pPr>
+        <w:pStyle w:val="style0"/>
+        <w:numPr>
+          <w:ilvl w:val="0"/>
+          <w:numId w:val="3"/>
+        </w:numPr>
+      </w:pPr>
+      <w:r>
+        <w:rPr/>
+        <w:t>Bestätigung in der Bestätigungsmail für alle Taxifahrtteilnehmenden anzeigen</w:t>
+      </w:r>
+    </w:p>
+    <w:p>
+      <w:pPr>
+        <w:pStyle w:val="style0"/>
+        <w:numPr>
+          <w:ilvl w:val="0"/>
+          <w:numId w:val="3"/>
+        </w:numPr>
+      </w:pPr>
+      <w:bookmarkStart w:id="0" w:name="__DdeLink__172_1390644100"/>
+      <w:r>
+        <w:rPr/>
+        <w:t>bei Nichtbestätigung der Bestellung Weiterleitung an den nächsten eingetragenden Nutzer implementiern</w:t>
+      </w:r>
+    </w:p>
+    <w:p>
+      <w:pPr>
+        <w:pStyle w:val="style0"/>
+        <w:numPr>
+          <w:ilvl w:val="0"/>
+          <w:numId w:val="3"/>
+        </w:numPr>
+      </w:pPr>
+      <w:bookmarkEnd w:id="0"/>
+      <w:r>
+        <w:rPr/>
+        <w:t>Testfälle implementieren</w:t>
+      </w:r>
+    </w:p>
+    <w:p>
+      <w:pPr>
+        <w:pStyle w:val="style0"/>
+      </w:pPr>
+      <w:r>
+        <w:rPr/>
+      </w:r>
+    </w:p>
+    <w:p>
+      <w:pPr>
+        <w:pStyle w:val="style0"/>
+      </w:pPr>
+      <w:r>
+        <w:rPr/>
+        <w:t>Zugeteilter Bearbeiter:</w:t>
+      </w:r>
+    </w:p>
+    <w:p>
+      <w:pPr>
+        <w:pStyle w:val="style0"/>
+      </w:pPr>
+      <w:r>
+        <w:rPr/>
+      </w:r>
+    </w:p>
+    <w:p>
+      <w:pPr>
+        <w:pStyle w:val="style0"/>
+      </w:pPr>
+      <w:r>
+        <w:rPr/>
+        <w:tab/>
+        <w:t>Tom ?</w:t>
+      </w:r>
+    </w:p>
+    <w:p>
+      <w:pPr>
+        <w:pStyle w:val="style0"/>
+      </w:pPr>
+      <w:r>
+        <w:rPr/>
+      </w:r>
+    </w:p>
+    <w:tbl>
+      <w:tblPr>
+        <w:jc w:val="left"/>
+        <w:tblBorders>
+          <w:top w:color="000001" w:space="0" w:sz="2" w:val="single"/>
+          <w:left w:color="000001" w:space="0" w:sz="2" w:val="single"/>
+          <w:bottom w:color="000001" w:space="0" w:sz="2" w:val="single"/>
+        </w:tblBorders>
+        <w:tblInd w:type="dxa" w:w="-108"/>
+      </w:tblPr>
+      <w:tblGrid>
+        <w:gridCol w:w="6963"/>
+        <w:gridCol w:w="2672"/>
+      </w:tblGrid>
+      <w:tr>
+        <w:trPr>
+          <w:cantSplit w:val="false"/>
+        </w:trPr>
+        <w:tc>
+          <w:tcPr>
+            <w:tcW w:type="dxa" w:w="6963"/>
+            <w:tcBorders>
+              <w:top w:color="000001" w:space="0" w:sz="2" w:val="single"/>
+              <w:left w:color="000001" w:space="0" w:sz="2" w:val="single"/>
+              <w:bottom w:color="000001" w:space="0" w:sz="2" w:val="single"/>
+            </w:tcBorders>
+            <w:shd w:fill="FFFFFF" w:val="clear"/>
+            <w:tcMar>
+              <w:top w:type="dxa" w:w="0"/>
+              <w:left w:type="dxa" w:w="108"/>
+              <w:bottom w:type="dxa" w:w="0"/>
+              <w:right w:type="dxa" w:w="108"/>
+            </w:tcMar>
+          </w:tcPr>
+          <w:p>
+            <w:pPr>
+              <w:pStyle w:val="style0"/>
+            </w:pPr>
+            <w:r>
+              <w:rPr/>
+              <w:t xml:space="preserve">Der Nutzer möchte dass es schön ausschaut, um sich gut zurechtfinden. </w:t>
+            </w:r>
+          </w:p>
+        </w:tc>
+        <w:tc>
+          <w:tcPr>
+            <w:tcW w:type="dxa" w:w="2672"/>
+            <w:tcBorders>
+              <w:top w:color="000001" w:space="0" w:sz="2" w:val="single"/>
+              <w:left w:color="000001" w:space="0" w:sz="2" w:val="single"/>
+              <w:bottom w:color="000001" w:space="0" w:sz="2" w:val="single"/>
+              <w:right w:color="000001" w:space="0" w:sz="2" w:val="single"/>
+            </w:tcBorders>
+            <w:shd w:fill="FFFFFF" w:val="clear"/>
+            <w:tcMar>
+              <w:top w:type="dxa" w:w="0"/>
+              <w:left w:type="dxa" w:w="108"/>
+              <w:bottom w:type="dxa" w:w="0"/>
+              <w:right w:type="dxa" w:w="108"/>
+            </w:tcMar>
+          </w:tcPr>
+          <w:p>
+            <w:pPr>
+              <w:pStyle w:val="style21"/>
+              <w:jc w:val="center"/>
+            </w:pPr>
+            <w:r>
+              <w:rPr/>
+              <w:t>2</w:t>
+            </w:r>
+          </w:p>
+        </w:tc>
+      </w:tr>
+    </w:tbl>
+    <w:p>
+      <w:pPr>
+        <w:pStyle w:val="style0"/>
+      </w:pPr>
+      <w:r>
+        <w:rPr/>
+      </w:r>
+    </w:p>
+    <w:p>
+      <w:pPr>
+        <w:pStyle w:val="style0"/>
+      </w:pPr>
+      <w:r>
+        <w:rPr/>
+        <w:t>Aufgaben:</w:t>
+      </w:r>
+    </w:p>
+    <w:p>
+      <w:pPr>
+        <w:pStyle w:val="style0"/>
+        <w:numPr>
+          <w:ilvl w:val="0"/>
+          <w:numId w:val="3"/>
+        </w:numPr>
+      </w:pPr>
+      <w:r>
+        <w:rPr/>
+        <w:t>Design für die Webseite festlegen und umsetzen</w:t>
+      </w:r>
+    </w:p>
+    <w:p>
+      <w:pPr>
+        <w:pStyle w:val="style0"/>
+      </w:pPr>
+      <w:r>
+        <w:rPr/>
+      </w:r>
+    </w:p>
+    <w:p>
+      <w:pPr>
+        <w:pStyle w:val="style0"/>
+      </w:pPr>
+      <w:r>
+        <w:rPr/>
+        <w:t>Zugeteilter Bearbeiter:</w:t>
+      </w:r>
+    </w:p>
+    <w:p>
+      <w:pPr>
+        <w:pStyle w:val="style0"/>
+      </w:pPr>
+      <w:r>
+        <w:rPr/>
+      </w:r>
+    </w:p>
+    <w:p>
+      <w:pPr>
+        <w:pStyle w:val="style0"/>
+      </w:pPr>
+      <w:r>
+        <w:rPr/>
+        <w:tab/>
+        <w:t>Tom ?</w:t>
       </w:r>
     </w:p>
     <w:sectPr>
@@ -1757,6 +3343,553 @@
 </w:document>
 </file>
 
+<file path=word/numbering.xml><?xml version="1.0" encoding="utf-8"?>
+<w:numbering xmlns:w="http://schemas.openxmlformats.org/wordprocessingml/2006/main">
+  <w:abstractNum w:abstractNumId="1">
+    <w:lvl w:ilvl="0">
+      <w:start w:val="1"/>
+      <w:numFmt w:val="bullet"/>
+      <w:lvlText w:val=""/>
+      <w:lvlJc w:val="left"/>
+      <w:pPr>
+        <w:tabs>
+          <w:tab w:pos="1429" w:val="num"/>
+        </w:tabs>
+        <w:ind w:hanging="360" w:left="1429"/>
+      </w:pPr>
+      <w:rPr>
+        <w:rFonts w:ascii="Wingdings 2" w:cs="Wingdings 2" w:hAnsi="Wingdings 2" w:hint="default"/>
+      </w:rPr>
+    </w:lvl>
+    <w:lvl w:ilvl="1">
+      <w:start w:val="1"/>
+      <w:numFmt w:val="bullet"/>
+      <w:lvlText w:val="◦"/>
+      <w:lvlJc w:val="left"/>
+      <w:pPr>
+        <w:tabs>
+          <w:tab w:pos="1789" w:val="num"/>
+        </w:tabs>
+        <w:ind w:hanging="360" w:left="1789"/>
+      </w:pPr>
+      <w:rPr>
+        <w:rFonts w:ascii="OpenSymbol" w:cs="OpenSymbol" w:hAnsi="OpenSymbol" w:hint="default"/>
+      </w:rPr>
+    </w:lvl>
+    <w:lvl w:ilvl="2">
+      <w:start w:val="1"/>
+      <w:numFmt w:val="bullet"/>
+      <w:lvlText w:val="▪"/>
+      <w:lvlJc w:val="left"/>
+      <w:pPr>
+        <w:tabs>
+          <w:tab w:pos="2149" w:val="num"/>
+        </w:tabs>
+        <w:ind w:hanging="360" w:left="2149"/>
+      </w:pPr>
+      <w:rPr>
+        <w:rFonts w:ascii="OpenSymbol" w:cs="OpenSymbol" w:hAnsi="OpenSymbol" w:hint="default"/>
+      </w:rPr>
+    </w:lvl>
+    <w:lvl w:ilvl="3">
+      <w:start w:val="1"/>
+      <w:numFmt w:val="bullet"/>
+      <w:lvlText w:val=""/>
+      <w:lvlJc w:val="left"/>
+      <w:pPr>
+        <w:tabs>
+          <w:tab w:pos="2509" w:val="num"/>
+        </w:tabs>
+        <w:ind w:hanging="360" w:left="2509"/>
+      </w:pPr>
+      <w:rPr>
+        <w:rFonts w:ascii="Wingdings 2" w:cs="Wingdings 2" w:hAnsi="Wingdings 2" w:hint="default"/>
+      </w:rPr>
+    </w:lvl>
+    <w:lvl w:ilvl="4">
+      <w:start w:val="1"/>
+      <w:numFmt w:val="bullet"/>
+      <w:lvlText w:val="◦"/>
+      <w:lvlJc w:val="left"/>
+      <w:pPr>
+        <w:tabs>
+          <w:tab w:pos="2869" w:val="num"/>
+        </w:tabs>
+        <w:ind w:hanging="360" w:left="2869"/>
+      </w:pPr>
+      <w:rPr>
+        <w:rFonts w:ascii="OpenSymbol" w:cs="OpenSymbol" w:hAnsi="OpenSymbol" w:hint="default"/>
+      </w:rPr>
+    </w:lvl>
+    <w:lvl w:ilvl="5">
+      <w:start w:val="1"/>
+      <w:numFmt w:val="bullet"/>
+      <w:lvlText w:val="▪"/>
+      <w:lvlJc w:val="left"/>
+      <w:pPr>
+        <w:tabs>
+          <w:tab w:pos="3229" w:val="num"/>
+        </w:tabs>
+        <w:ind w:hanging="360" w:left="3229"/>
+      </w:pPr>
+      <w:rPr>
+        <w:rFonts w:ascii="OpenSymbol" w:cs="OpenSymbol" w:hAnsi="OpenSymbol" w:hint="default"/>
+      </w:rPr>
+    </w:lvl>
+    <w:lvl w:ilvl="6">
+      <w:start w:val="1"/>
+      <w:numFmt w:val="bullet"/>
+      <w:lvlText w:val=""/>
+      <w:lvlJc w:val="left"/>
+      <w:pPr>
+        <w:tabs>
+          <w:tab w:pos="3589" w:val="num"/>
+        </w:tabs>
+        <w:ind w:hanging="360" w:left="3589"/>
+      </w:pPr>
+      <w:rPr>
+        <w:rFonts w:ascii="Wingdings 2" w:cs="Wingdings 2" w:hAnsi="Wingdings 2" w:hint="default"/>
+      </w:rPr>
+    </w:lvl>
+    <w:lvl w:ilvl="7">
+      <w:start w:val="1"/>
+      <w:numFmt w:val="bullet"/>
+      <w:lvlText w:val="◦"/>
+      <w:lvlJc w:val="left"/>
+      <w:pPr>
+        <w:tabs>
+          <w:tab w:pos="3949" w:val="num"/>
+        </w:tabs>
+        <w:ind w:hanging="360" w:left="3949"/>
+      </w:pPr>
+      <w:rPr>
+        <w:rFonts w:ascii="OpenSymbol" w:cs="OpenSymbol" w:hAnsi="OpenSymbol" w:hint="default"/>
+      </w:rPr>
+    </w:lvl>
+    <w:lvl w:ilvl="8">
+      <w:start w:val="1"/>
+      <w:numFmt w:val="bullet"/>
+      <w:lvlText w:val="▪"/>
+      <w:lvlJc w:val="left"/>
+      <w:pPr>
+        <w:tabs>
+          <w:tab w:pos="4309" w:val="num"/>
+        </w:tabs>
+        <w:ind w:hanging="360" w:left="4309"/>
+      </w:pPr>
+      <w:rPr>
+        <w:rFonts w:ascii="OpenSymbol" w:cs="OpenSymbol" w:hAnsi="OpenSymbol" w:hint="default"/>
+      </w:rPr>
+    </w:lvl>
+  </w:abstractNum>
+  <w:abstractNum w:abstractNumId="2">
+    <w:lvl w:ilvl="0">
+      <w:start w:val="1"/>
+      <w:numFmt w:val="bullet"/>
+      <w:lvlText w:val=""/>
+      <w:lvlJc w:val="left"/>
+      <w:pPr>
+        <w:tabs>
+          <w:tab w:pos="720" w:val="num"/>
+        </w:tabs>
+        <w:ind w:hanging="360" w:left="720"/>
+      </w:pPr>
+      <w:rPr>
+        <w:rFonts w:ascii="Wingdings 2" w:cs="Wingdings 2" w:hAnsi="Wingdings 2" w:hint="default"/>
+      </w:rPr>
+    </w:lvl>
+    <w:lvl w:ilvl="1">
+      <w:start w:val="1"/>
+      <w:numFmt w:val="bullet"/>
+      <w:lvlText w:val="◦"/>
+      <w:lvlJc w:val="left"/>
+      <w:pPr>
+        <w:tabs>
+          <w:tab w:pos="1080" w:val="num"/>
+        </w:tabs>
+        <w:ind w:hanging="360" w:left="1080"/>
+      </w:pPr>
+      <w:rPr>
+        <w:rFonts w:ascii="OpenSymbol" w:cs="OpenSymbol" w:hAnsi="OpenSymbol" w:hint="default"/>
+      </w:rPr>
+    </w:lvl>
+    <w:lvl w:ilvl="2">
+      <w:start w:val="1"/>
+      <w:numFmt w:val="bullet"/>
+      <w:lvlText w:val="▪"/>
+      <w:lvlJc w:val="left"/>
+      <w:pPr>
+        <w:tabs>
+          <w:tab w:pos="1440" w:val="num"/>
+        </w:tabs>
+        <w:ind w:hanging="360" w:left="1440"/>
+      </w:pPr>
+      <w:rPr>
+        <w:rFonts w:ascii="OpenSymbol" w:cs="OpenSymbol" w:hAnsi="OpenSymbol" w:hint="default"/>
+      </w:rPr>
+    </w:lvl>
+    <w:lvl w:ilvl="3">
+      <w:start w:val="1"/>
+      <w:numFmt w:val="bullet"/>
+      <w:lvlText w:val=""/>
+      <w:lvlJc w:val="left"/>
+      <w:pPr>
+        <w:tabs>
+          <w:tab w:pos="1800" w:val="num"/>
+        </w:tabs>
+        <w:ind w:hanging="360" w:left="1800"/>
+      </w:pPr>
+      <w:rPr>
+        <w:rFonts w:ascii="Wingdings 2" w:cs="Wingdings 2" w:hAnsi="Wingdings 2" w:hint="default"/>
+      </w:rPr>
+    </w:lvl>
+    <w:lvl w:ilvl="4">
+      <w:start w:val="1"/>
+      <w:numFmt w:val="bullet"/>
+      <w:lvlText w:val="◦"/>
+      <w:lvlJc w:val="left"/>
+      <w:pPr>
+        <w:tabs>
+          <w:tab w:pos="2160" w:val="num"/>
+        </w:tabs>
+        <w:ind w:hanging="360" w:left="2160"/>
+      </w:pPr>
+      <w:rPr>
+        <w:rFonts w:ascii="OpenSymbol" w:cs="OpenSymbol" w:hAnsi="OpenSymbol" w:hint="default"/>
+      </w:rPr>
+    </w:lvl>
+    <w:lvl w:ilvl="5">
+      <w:start w:val="1"/>
+      <w:numFmt w:val="bullet"/>
+      <w:lvlText w:val="▪"/>
+      <w:lvlJc w:val="left"/>
+      <w:pPr>
+        <w:tabs>
+          <w:tab w:pos="2520" w:val="num"/>
+        </w:tabs>
+        <w:ind w:hanging="360" w:left="2520"/>
+      </w:pPr>
+      <w:rPr>
+        <w:rFonts w:ascii="OpenSymbol" w:cs="OpenSymbol" w:hAnsi="OpenSymbol" w:hint="default"/>
+      </w:rPr>
+    </w:lvl>
+    <w:lvl w:ilvl="6">
+      <w:start w:val="1"/>
+      <w:numFmt w:val="bullet"/>
+      <w:lvlText w:val=""/>
+      <w:lvlJc w:val="left"/>
+      <w:pPr>
+        <w:tabs>
+          <w:tab w:pos="2880" w:val="num"/>
+        </w:tabs>
+        <w:ind w:hanging="360" w:left="2880"/>
+      </w:pPr>
+      <w:rPr>
+        <w:rFonts w:ascii="Wingdings 2" w:cs="Wingdings 2" w:hAnsi="Wingdings 2" w:hint="default"/>
+      </w:rPr>
+    </w:lvl>
+    <w:lvl w:ilvl="7">
+      <w:start w:val="1"/>
+      <w:numFmt w:val="bullet"/>
+      <w:lvlText w:val="◦"/>
+      <w:lvlJc w:val="left"/>
+      <w:pPr>
+        <w:tabs>
+          <w:tab w:pos="3240" w:val="num"/>
+        </w:tabs>
+        <w:ind w:hanging="360" w:left="3240"/>
+      </w:pPr>
+      <w:rPr>
+        <w:rFonts w:ascii="OpenSymbol" w:cs="OpenSymbol" w:hAnsi="OpenSymbol" w:hint="default"/>
+      </w:rPr>
+    </w:lvl>
+    <w:lvl w:ilvl="8">
+      <w:start w:val="1"/>
+      <w:numFmt w:val="bullet"/>
+      <w:lvlText w:val="▪"/>
+      <w:lvlJc w:val="left"/>
+      <w:pPr>
+        <w:tabs>
+          <w:tab w:pos="3600" w:val="num"/>
+        </w:tabs>
+        <w:ind w:hanging="360" w:left="3600"/>
+      </w:pPr>
+      <w:rPr>
+        <w:rFonts w:ascii="OpenSymbol" w:cs="OpenSymbol" w:hAnsi="OpenSymbol" w:hint="default"/>
+      </w:rPr>
+    </w:lvl>
+  </w:abstractNum>
+  <w:abstractNum w:abstractNumId="3">
+    <w:lvl w:ilvl="0">
+      <w:start w:val="1"/>
+      <w:numFmt w:val="bullet"/>
+      <w:lvlText w:val=""/>
+      <w:lvlJc w:val="left"/>
+      <w:pPr>
+        <w:tabs>
+          <w:tab w:pos="720" w:val="num"/>
+        </w:tabs>
+        <w:ind w:hanging="360" w:left="720"/>
+      </w:pPr>
+      <w:rPr>
+        <w:rFonts w:ascii="Wingdings 2" w:cs="Wingdings 2" w:hAnsi="Wingdings 2" w:hint="default"/>
+      </w:rPr>
+    </w:lvl>
+    <w:lvl w:ilvl="1">
+      <w:start w:val="1"/>
+      <w:numFmt w:val="bullet"/>
+      <w:lvlText w:val="◦"/>
+      <w:lvlJc w:val="left"/>
+      <w:pPr>
+        <w:tabs>
+          <w:tab w:pos="1080" w:val="num"/>
+        </w:tabs>
+        <w:ind w:hanging="360" w:left="1080"/>
+      </w:pPr>
+      <w:rPr>
+        <w:rFonts w:ascii="OpenSymbol" w:cs="OpenSymbol" w:hAnsi="OpenSymbol" w:hint="default"/>
+      </w:rPr>
+    </w:lvl>
+    <w:lvl w:ilvl="2">
+      <w:start w:val="1"/>
+      <w:numFmt w:val="bullet"/>
+      <w:lvlText w:val="▪"/>
+      <w:lvlJc w:val="left"/>
+      <w:pPr>
+        <w:tabs>
+          <w:tab w:pos="1440" w:val="num"/>
+        </w:tabs>
+        <w:ind w:hanging="360" w:left="1440"/>
+      </w:pPr>
+      <w:rPr>
+        <w:rFonts w:ascii="OpenSymbol" w:cs="OpenSymbol" w:hAnsi="OpenSymbol" w:hint="default"/>
+      </w:rPr>
+    </w:lvl>
+    <w:lvl w:ilvl="3">
+      <w:start w:val="1"/>
+      <w:numFmt w:val="bullet"/>
+      <w:lvlText w:val=""/>
+      <w:lvlJc w:val="left"/>
+      <w:pPr>
+        <w:tabs>
+          <w:tab w:pos="1800" w:val="num"/>
+        </w:tabs>
+        <w:ind w:hanging="360" w:left="1800"/>
+      </w:pPr>
+      <w:rPr>
+        <w:rFonts w:ascii="Wingdings 2" w:cs="Wingdings 2" w:hAnsi="Wingdings 2" w:hint="default"/>
+      </w:rPr>
+    </w:lvl>
+    <w:lvl w:ilvl="4">
+      <w:start w:val="1"/>
+      <w:numFmt w:val="bullet"/>
+      <w:lvlText w:val="◦"/>
+      <w:lvlJc w:val="left"/>
+      <w:pPr>
+        <w:tabs>
+          <w:tab w:pos="2160" w:val="num"/>
+        </w:tabs>
+        <w:ind w:hanging="360" w:left="2160"/>
+      </w:pPr>
+      <w:rPr>
+        <w:rFonts w:ascii="OpenSymbol" w:cs="OpenSymbol" w:hAnsi="OpenSymbol" w:hint="default"/>
+      </w:rPr>
+    </w:lvl>
+    <w:lvl w:ilvl="5">
+      <w:start w:val="1"/>
+      <w:numFmt w:val="bullet"/>
+      <w:lvlText w:val="▪"/>
+      <w:lvlJc w:val="left"/>
+      <w:pPr>
+        <w:tabs>
+          <w:tab w:pos="2520" w:val="num"/>
+        </w:tabs>
+        <w:ind w:hanging="360" w:left="2520"/>
+      </w:pPr>
+      <w:rPr>
+        <w:rFonts w:ascii="OpenSymbol" w:cs="OpenSymbol" w:hAnsi="OpenSymbol" w:hint="default"/>
+      </w:rPr>
+    </w:lvl>
+    <w:lvl w:ilvl="6">
+      <w:start w:val="1"/>
+      <w:numFmt w:val="bullet"/>
+      <w:lvlText w:val=""/>
+      <w:lvlJc w:val="left"/>
+      <w:pPr>
+        <w:tabs>
+          <w:tab w:pos="2880" w:val="num"/>
+        </w:tabs>
+        <w:ind w:hanging="360" w:left="2880"/>
+      </w:pPr>
+      <w:rPr>
+        <w:rFonts w:ascii="Wingdings 2" w:cs="Wingdings 2" w:hAnsi="Wingdings 2" w:hint="default"/>
+      </w:rPr>
+    </w:lvl>
+    <w:lvl w:ilvl="7">
+      <w:start w:val="1"/>
+      <w:numFmt w:val="bullet"/>
+      <w:lvlText w:val="◦"/>
+      <w:lvlJc w:val="left"/>
+      <w:pPr>
+        <w:tabs>
+          <w:tab w:pos="3240" w:val="num"/>
+        </w:tabs>
+        <w:ind w:hanging="360" w:left="3240"/>
+      </w:pPr>
+      <w:rPr>
+        <w:rFonts w:ascii="OpenSymbol" w:cs="OpenSymbol" w:hAnsi="OpenSymbol" w:hint="default"/>
+      </w:rPr>
+    </w:lvl>
+    <w:lvl w:ilvl="8">
+      <w:start w:val="1"/>
+      <w:numFmt w:val="bullet"/>
+      <w:lvlText w:val="▪"/>
+      <w:lvlJc w:val="left"/>
+      <w:pPr>
+        <w:tabs>
+          <w:tab w:pos="3600" w:val="num"/>
+        </w:tabs>
+        <w:ind w:hanging="360" w:left="3600"/>
+      </w:pPr>
+      <w:rPr>
+        <w:rFonts w:ascii="OpenSymbol" w:cs="OpenSymbol" w:hAnsi="OpenSymbol" w:hint="default"/>
+      </w:rPr>
+    </w:lvl>
+  </w:abstractNum>
+  <w:abstractNum w:abstractNumId="4">
+    <w:lvl w:ilvl="0">
+      <w:start w:val="1"/>
+      <w:numFmt w:val="none"/>
+      <w:suff w:val="nothing"/>
+      <w:lvlText w:val=""/>
+      <w:lvlJc w:val="left"/>
+      <w:pPr>
+        <w:tabs>
+          <w:tab w:pos="432" w:val="num"/>
+        </w:tabs>
+        <w:ind w:hanging="432" w:left="432"/>
+      </w:pPr>
+    </w:lvl>
+    <w:lvl w:ilvl="1">
+      <w:start w:val="1"/>
+      <w:numFmt w:val="none"/>
+      <w:suff w:val="nothing"/>
+      <w:lvlText w:val=""/>
+      <w:lvlJc w:val="left"/>
+      <w:pPr>
+        <w:tabs>
+          <w:tab w:pos="576" w:val="num"/>
+        </w:tabs>
+        <w:ind w:hanging="576" w:left="576"/>
+      </w:pPr>
+    </w:lvl>
+    <w:lvl w:ilvl="2">
+      <w:start w:val="1"/>
+      <w:numFmt w:val="none"/>
+      <w:suff w:val="nothing"/>
+      <w:lvlText w:val=""/>
+      <w:lvlJc w:val="left"/>
+      <w:pPr>
+        <w:tabs>
+          <w:tab w:pos="720" w:val="num"/>
+        </w:tabs>
+        <w:ind w:hanging="720" w:left="720"/>
+      </w:pPr>
+    </w:lvl>
+    <w:lvl w:ilvl="3">
+      <w:start w:val="1"/>
+      <w:numFmt w:val="none"/>
+      <w:suff w:val="nothing"/>
+      <w:lvlText w:val=""/>
+      <w:lvlJc w:val="left"/>
+      <w:pPr>
+        <w:tabs>
+          <w:tab w:pos="864" w:val="num"/>
+        </w:tabs>
+        <w:ind w:hanging="864" w:left="864"/>
+      </w:pPr>
+    </w:lvl>
+    <w:lvl w:ilvl="4">
+      <w:start w:val="1"/>
+      <w:numFmt w:val="none"/>
+      <w:suff w:val="nothing"/>
+      <w:lvlText w:val=""/>
+      <w:lvlJc w:val="left"/>
+      <w:pPr>
+        <w:tabs>
+          <w:tab w:pos="1008" w:val="num"/>
+        </w:tabs>
+        <w:ind w:hanging="1008" w:left="1008"/>
+      </w:pPr>
+    </w:lvl>
+    <w:lvl w:ilvl="5">
+      <w:start w:val="1"/>
+      <w:numFmt w:val="none"/>
+      <w:suff w:val="nothing"/>
+      <w:lvlText w:val=""/>
+      <w:lvlJc w:val="left"/>
+      <w:pPr>
+        <w:tabs>
+          <w:tab w:pos="1152" w:val="num"/>
+        </w:tabs>
+        <w:ind w:hanging="1152" w:left="1152"/>
+      </w:pPr>
+    </w:lvl>
+    <w:lvl w:ilvl="6">
+      <w:start w:val="1"/>
+      <w:numFmt w:val="none"/>
+      <w:suff w:val="nothing"/>
+      <w:lvlText w:val=""/>
+      <w:lvlJc w:val="left"/>
+      <w:pPr>
+        <w:tabs>
+          <w:tab w:pos="1296" w:val="num"/>
+        </w:tabs>
+        <w:ind w:hanging="1296" w:left="1296"/>
+      </w:pPr>
+    </w:lvl>
+    <w:lvl w:ilvl="7">
+      <w:start w:val="1"/>
+      <w:numFmt w:val="none"/>
+      <w:suff w:val="nothing"/>
+      <w:lvlText w:val=""/>
+      <w:lvlJc w:val="left"/>
+      <w:pPr>
+        <w:tabs>
+          <w:tab w:pos="1440" w:val="num"/>
+        </w:tabs>
+        <w:ind w:hanging="1440" w:left="1440"/>
+      </w:pPr>
+    </w:lvl>
+    <w:lvl w:ilvl="8">
+      <w:start w:val="1"/>
+      <w:numFmt w:val="none"/>
+      <w:suff w:val="nothing"/>
+      <w:lvlText w:val=""/>
+      <w:lvlJc w:val="left"/>
+      <w:pPr>
+        <w:tabs>
+          <w:tab w:pos="1584" w:val="num"/>
+        </w:tabs>
+        <w:ind w:hanging="1584" w:left="1584"/>
+      </w:pPr>
+    </w:lvl>
+  </w:abstractNum>
+  <w:num w:numId="1">
+    <w:abstractNumId w:val="1"/>
+  </w:num>
+  <w:num w:numId="2">
+    <w:abstractNumId w:val="2"/>
+  </w:num>
+  <w:num w:numId="3">
+    <w:abstractNumId w:val="3"/>
+  </w:num>
+  <w:num w:numId="4">
+    <w:abstractNumId w:val="4"/>
+  </w:num>
+</w:numbering>
+</file>
+
 <file path=word/styles.xml><?xml version="1.0" encoding="utf-8"?>
 <w:styles xmlns:w="http://schemas.openxmlformats.org/wordprocessingml/2006/main">
   <w:style w:styleId="style0" w:type="paragraph">
@@ -1768,7 +3901,7 @@
         <w:tab w:leader="none" w:pos="709" w:val="left"/>
       </w:tabs>
       <w:suppressAutoHyphens w:val="true"/>
-      <w:overflowPunct w:val="true"/>
+      <w:overflowPunct w:val="false"/>
     </w:pPr>
     <w:rPr>
       <w:rFonts w:ascii="Times New Roman" w:cs="DejaVu Sans" w:eastAsia="DejaVu Sans" w:hAnsi="Times New Roman"/>

</xml_diff>